<commit_message>
Not add video in db
</commit_message>
<xml_diff>
--- a/Doc1.docx
+++ b/Doc1.docx
@@ -78,6 +78,7 @@
           <w14:ligatures w14:val="none"/>
         </w:rPr>
       </w:pPr>
+      <w:proofErr w:type="spellStart"/>
       <w:r>
         <w:rPr>
           <w:rFonts w:ascii="Segoe UI" w:eastAsia="Times New Roman" w:hAnsi="Segoe UI" w:cs="Segoe UI"/>
@@ -87,6 +88,7 @@
         </w:rPr>
         <w:t>sql</w:t>
       </w:r>
+      <w:proofErr w:type="spellEnd"/>
     </w:p>
     <w:p>
       <w:pPr>
@@ -163,7 +165,31 @@
           <w:szCs w:val="20"/>
           <w14:ligatures w14:val="none"/>
         </w:rPr>
-        <w:t xml:space="preserve"> approved_ids </w:t>
+        <w:t xml:space="preserve"> </w:t>
+      </w:r>
+      <w:proofErr w:type="spellStart"/>
+      <w:r>
+        <w:rPr>
+          <w:rFonts w:ascii="var(--ds-font-family-code)" w:eastAsia="Times New Roman" w:hAnsi="var(--ds-font-family-code)" w:cs="Courier New"/>
+          <w:color w:val="FFFFFF"/>
+          <w:kern w:val="0"/>
+          <w:sz w:val="20"/>
+          <w:szCs w:val="20"/>
+          <w14:ligatures w14:val="none"/>
+        </w:rPr>
+        <w:t>approved_ids</w:t>
+      </w:r>
+      <w:proofErr w:type="spellEnd"/>
+      <w:r>
+        <w:rPr>
+          <w:rFonts w:ascii="var(--ds-font-family-code)" w:eastAsia="Times New Roman" w:hAnsi="var(--ds-font-family-code)" w:cs="Courier New"/>
+          <w:color w:val="FFFFFF"/>
+          <w:kern w:val="0"/>
+          <w:sz w:val="20"/>
+          <w:szCs w:val="20"/>
+          <w14:ligatures w14:val="none"/>
+        </w:rPr>
+        <w:t xml:space="preserve"> </w:t>
       </w:r>
       <w:r>
         <w:rPr>
@@ -176,6 +202,7 @@
         </w:rPr>
         <w:t>(</w:t>
       </w:r>
+      <w:proofErr w:type="spellStart"/>
       <w:r>
         <w:rPr>
           <w:rFonts w:ascii="var(--ds-font-family-code)" w:eastAsia="Times New Roman" w:hAnsi="var(--ds-font-family-code)" w:cs="Courier New"/>
@@ -187,6 +214,7 @@
         </w:rPr>
         <w:t>device_id</w:t>
       </w:r>
+      <w:proofErr w:type="spellEnd"/>
       <w:r>
         <w:rPr>
           <w:rFonts w:ascii="var(--ds-font-family-code)" w:eastAsia="Times New Roman" w:hAnsi="var(--ds-font-family-code)" w:cs="Courier New"/>
@@ -385,6 +413,7 @@
         </w:rPr>
         <w:t>'VIP'</w:t>
       </w:r>
+      <w:proofErr w:type="gramStart"/>
       <w:r>
         <w:rPr>
           <w:rFonts w:ascii="var(--ds-font-family-code)" w:eastAsia="Times New Roman" w:hAnsi="var(--ds-font-family-code)" w:cs="Courier New"/>
@@ -396,6 +425,7 @@
         </w:rPr>
         <w:t>);</w:t>
       </w:r>
+      <w:proofErr w:type="gramEnd"/>
     </w:p>
     <w:p>
       <w:pPr>
@@ -444,6 +474,7 @@
           <w14:ligatures w14:val="none"/>
         </w:rPr>
       </w:pPr>
+      <w:proofErr w:type="spellStart"/>
       <w:r>
         <w:rPr>
           <w:rFonts w:ascii="Segoe UI" w:eastAsia="Times New Roman" w:hAnsi="Segoe UI" w:cs="Segoe UI"/>
@@ -453,6 +484,7 @@
         </w:rPr>
         <w:t>sql</w:t>
       </w:r>
+      <w:proofErr w:type="spellEnd"/>
     </w:p>
     <w:p>
       <w:pPr>
@@ -529,7 +561,31 @@
           <w:szCs w:val="20"/>
           <w14:ligatures w14:val="none"/>
         </w:rPr>
-        <w:t xml:space="preserve"> approved_ids </w:t>
+        <w:t xml:space="preserve"> </w:t>
+      </w:r>
+      <w:proofErr w:type="spellStart"/>
+      <w:r>
+        <w:rPr>
+          <w:rFonts w:ascii="var(--ds-font-family-code)" w:eastAsia="Times New Roman" w:hAnsi="var(--ds-font-family-code)" w:cs="Courier New"/>
+          <w:color w:val="FFFFFF"/>
+          <w:kern w:val="0"/>
+          <w:sz w:val="20"/>
+          <w:szCs w:val="20"/>
+          <w14:ligatures w14:val="none"/>
+        </w:rPr>
+        <w:t>approved_ids</w:t>
+      </w:r>
+      <w:proofErr w:type="spellEnd"/>
+      <w:r>
+        <w:rPr>
+          <w:rFonts w:ascii="var(--ds-font-family-code)" w:eastAsia="Times New Roman" w:hAnsi="var(--ds-font-family-code)" w:cs="Courier New"/>
+          <w:color w:val="FFFFFF"/>
+          <w:kern w:val="0"/>
+          <w:sz w:val="20"/>
+          <w:szCs w:val="20"/>
+          <w14:ligatures w14:val="none"/>
+        </w:rPr>
+        <w:t xml:space="preserve"> </w:t>
       </w:r>
       <w:r>
         <w:rPr>
@@ -551,7 +607,31 @@
           <w:szCs w:val="20"/>
           <w14:ligatures w14:val="none"/>
         </w:rPr>
-        <w:t xml:space="preserve"> device_id </w:t>
+        <w:t xml:space="preserve"> </w:t>
+      </w:r>
+      <w:proofErr w:type="spellStart"/>
+      <w:r>
+        <w:rPr>
+          <w:rFonts w:ascii="var(--ds-font-family-code)" w:eastAsia="Times New Roman" w:hAnsi="var(--ds-font-family-code)" w:cs="Courier New"/>
+          <w:color w:val="FFFFFF"/>
+          <w:kern w:val="0"/>
+          <w:sz w:val="20"/>
+          <w:szCs w:val="20"/>
+          <w14:ligatures w14:val="none"/>
+        </w:rPr>
+        <w:t>device_id</w:t>
+      </w:r>
+      <w:proofErr w:type="spellEnd"/>
+      <w:r>
+        <w:rPr>
+          <w:rFonts w:ascii="var(--ds-font-family-code)" w:eastAsia="Times New Roman" w:hAnsi="var(--ds-font-family-code)" w:cs="Courier New"/>
+          <w:color w:val="FFFFFF"/>
+          <w:kern w:val="0"/>
+          <w:sz w:val="20"/>
+          <w:szCs w:val="20"/>
+          <w14:ligatures w14:val="none"/>
+        </w:rPr>
+        <w:t xml:space="preserve"> </w:t>
       </w:r>
       <w:r>
         <w:rPr>
@@ -575,6 +655,7 @@
         </w:rPr>
         <w:t xml:space="preserve"> </w:t>
       </w:r>
+      <w:proofErr w:type="gramStart"/>
       <w:r>
         <w:rPr>
           <w:rFonts w:ascii="var(--ds-font-family-code)" w:eastAsia="Times New Roman" w:hAnsi="var(--ds-font-family-code)" w:cs="Courier New"/>
@@ -597,6 +678,7 @@
         </w:rPr>
         <w:t>;</w:t>
       </w:r>
+      <w:proofErr w:type="gramEnd"/>
     </w:p>
     <w:p>
       <w:pPr>
@@ -645,6 +727,7 @@
           <w14:ligatures w14:val="none"/>
         </w:rPr>
       </w:pPr>
+      <w:proofErr w:type="spellStart"/>
       <w:r>
         <w:rPr>
           <w:rFonts w:ascii="Segoe UI" w:eastAsia="Times New Roman" w:hAnsi="Segoe UI" w:cs="Segoe UI"/>
@@ -654,6 +737,7 @@
         </w:rPr>
         <w:t>sql</w:t>
       </w:r>
+      <w:proofErr w:type="spellEnd"/>
     </w:p>
     <w:p>
       <w:pPr>
@@ -752,7 +836,19 @@
           <w:szCs w:val="20"/>
           <w14:ligatures w14:val="none"/>
         </w:rPr>
-        <w:t xml:space="preserve"> d</w:t>
+        <w:t xml:space="preserve"> </w:t>
+      </w:r>
+      <w:proofErr w:type="spellStart"/>
+      <w:r>
+        <w:rPr>
+          <w:rFonts w:ascii="var(--ds-font-family-code)" w:eastAsia="Times New Roman" w:hAnsi="var(--ds-font-family-code)" w:cs="Courier New"/>
+          <w:color w:val="FFFFFF"/>
+          <w:kern w:val="0"/>
+          <w:sz w:val="20"/>
+          <w:szCs w:val="20"/>
+          <w14:ligatures w14:val="none"/>
+        </w:rPr>
+        <w:t>d</w:t>
       </w:r>
       <w:r>
         <w:rPr>
@@ -776,6 +872,7 @@
         </w:rPr>
         <w:t>fingerprint</w:t>
       </w:r>
+      <w:proofErr w:type="spellEnd"/>
       <w:r>
         <w:rPr>
           <w:rFonts w:ascii="var(--ds-font-family-code)" w:eastAsia="Times New Roman" w:hAnsi="var(--ds-font-family-code)" w:cs="Courier New"/>
@@ -796,7 +893,19 @@
           <w:szCs w:val="20"/>
           <w14:ligatures w14:val="none"/>
         </w:rPr>
-        <w:t xml:space="preserve"> a</w:t>
+        <w:t xml:space="preserve"> </w:t>
+      </w:r>
+      <w:proofErr w:type="spellStart"/>
+      <w:r>
+        <w:rPr>
+          <w:rFonts w:ascii="var(--ds-font-family-code)" w:eastAsia="Times New Roman" w:hAnsi="var(--ds-font-family-code)" w:cs="Courier New"/>
+          <w:color w:val="FFFFFF"/>
+          <w:kern w:val="0"/>
+          <w:sz w:val="20"/>
+          <w:szCs w:val="20"/>
+          <w14:ligatures w14:val="none"/>
+        </w:rPr>
+        <w:t>a</w:t>
       </w:r>
       <w:r>
         <w:rPr>
@@ -818,7 +927,19 @@
           <w:szCs w:val="20"/>
           <w14:ligatures w14:val="none"/>
         </w:rPr>
-        <w:t xml:space="preserve">notes </w:t>
+        <w:t>notes</w:t>
+      </w:r>
+      <w:proofErr w:type="spellEnd"/>
+      <w:r>
+        <w:rPr>
+          <w:rFonts w:ascii="var(--ds-font-family-code)" w:eastAsia="Times New Roman" w:hAnsi="var(--ds-font-family-code)" w:cs="Courier New"/>
+          <w:color w:val="FFFFFF"/>
+          <w:kern w:val="0"/>
+          <w:sz w:val="20"/>
+          <w:szCs w:val="20"/>
+          <w14:ligatures w14:val="none"/>
+        </w:rPr>
+        <w:t xml:space="preserve"> </w:t>
       </w:r>
     </w:p>
     <w:p>
@@ -930,7 +1051,31 @@
           <w:szCs w:val="20"/>
           <w14:ligatures w14:val="none"/>
         </w:rPr>
-        <w:t xml:space="preserve"> approved_ids a </w:t>
+        <w:t xml:space="preserve"> </w:t>
+      </w:r>
+      <w:proofErr w:type="spellStart"/>
+      <w:r>
+        <w:rPr>
+          <w:rFonts w:ascii="var(--ds-font-family-code)" w:eastAsia="Times New Roman" w:hAnsi="var(--ds-font-family-code)" w:cs="Courier New"/>
+          <w:color w:val="FFFFFF"/>
+          <w:kern w:val="0"/>
+          <w:sz w:val="20"/>
+          <w:szCs w:val="20"/>
+          <w14:ligatures w14:val="none"/>
+        </w:rPr>
+        <w:t>approved_ids</w:t>
+      </w:r>
+      <w:proofErr w:type="spellEnd"/>
+      <w:r>
+        <w:rPr>
+          <w:rFonts w:ascii="var(--ds-font-family-code)" w:eastAsia="Times New Roman" w:hAnsi="var(--ds-font-family-code)" w:cs="Courier New"/>
+          <w:color w:val="FFFFFF"/>
+          <w:kern w:val="0"/>
+          <w:sz w:val="20"/>
+          <w:szCs w:val="20"/>
+          <w14:ligatures w14:val="none"/>
+        </w:rPr>
+        <w:t xml:space="preserve"> a </w:t>
       </w:r>
       <w:r>
         <w:rPr>
@@ -996,7 +1141,19 @@
           <w:szCs w:val="20"/>
           <w14:ligatures w14:val="none"/>
         </w:rPr>
-        <w:t xml:space="preserve"> a</w:t>
+        <w:t xml:space="preserve"> </w:t>
+      </w:r>
+      <w:proofErr w:type="spellStart"/>
+      <w:r>
+        <w:rPr>
+          <w:rFonts w:ascii="var(--ds-font-family-code)" w:eastAsia="Times New Roman" w:hAnsi="var(--ds-font-family-code)" w:cs="Courier New"/>
+          <w:color w:val="FFFFFF"/>
+          <w:kern w:val="0"/>
+          <w:sz w:val="20"/>
+          <w:szCs w:val="20"/>
+          <w14:ligatures w14:val="none"/>
+        </w:rPr>
+        <w:t>a</w:t>
       </w:r>
       <w:r>
         <w:rPr>
@@ -1018,8 +1175,21 @@
           <w:szCs w:val="20"/>
           <w14:ligatures w14:val="none"/>
         </w:rPr>
-        <w:t>device_id</w:t>
-      </w:r>
+        <w:t>device_</w:t>
+      </w:r>
+      <w:proofErr w:type="gramStart"/>
+      <w:r>
+        <w:rPr>
+          <w:rFonts w:ascii="var(--ds-font-family-code)" w:eastAsia="Times New Roman" w:hAnsi="var(--ds-font-family-code)" w:cs="Courier New"/>
+          <w:color w:val="FFFFFF"/>
+          <w:kern w:val="0"/>
+          <w:sz w:val="20"/>
+          <w:szCs w:val="20"/>
+          <w14:ligatures w14:val="none"/>
+        </w:rPr>
+        <w:t>id</w:t>
+      </w:r>
+      <w:proofErr w:type="spellEnd"/>
       <w:r>
         <w:rPr>
           <w:rFonts w:ascii="var(--ds-font-family-code)" w:eastAsia="Times New Roman" w:hAnsi="var(--ds-font-family-code)" w:cs="Courier New"/>
@@ -1031,6 +1201,7 @@
         </w:rPr>
         <w:t>;</w:t>
       </w:r>
+      <w:proofErr w:type="gramEnd"/>
     </w:p>
     <w:p/>
     <w:p/>
@@ -1108,6 +1279,7 @@
           <w14:ligatures w14:val="none"/>
         </w:rPr>
       </w:pPr>
+      <w:proofErr w:type="spellStart"/>
       <w:r>
         <w:rPr>
           <w:rFonts w:ascii="Segoe UI" w:eastAsia="Times New Roman" w:hAnsi="Segoe UI" w:cs="Segoe UI"/>
@@ -1117,6 +1289,7 @@
         </w:rPr>
         <w:t>sql</w:t>
       </w:r>
+      <w:proofErr w:type="spellEnd"/>
     </w:p>
     <w:p>
       <w:pPr>
@@ -1246,8 +1419,21 @@
           <w:szCs w:val="20"/>
           <w14:ligatures w14:val="none"/>
         </w:rPr>
-        <w:t xml:space="preserve"> registration_complete</w:t>
-      </w:r>
+        <w:t xml:space="preserve"> </w:t>
+      </w:r>
+      <w:proofErr w:type="spellStart"/>
+      <w:r>
+        <w:rPr>
+          <w:rFonts w:ascii="var(--ds-font-family-code)" w:eastAsia="Times New Roman" w:hAnsi="var(--ds-font-family-code)" w:cs="Courier New"/>
+          <w:color w:val="FFFFFF"/>
+          <w:kern w:val="0"/>
+          <w:sz w:val="20"/>
+          <w:szCs w:val="20"/>
+          <w14:ligatures w14:val="none"/>
+        </w:rPr>
+        <w:t>registration_complete</w:t>
+      </w:r>
+      <w:proofErr w:type="spellEnd"/>
       <w:r>
         <w:rPr>
           <w:rFonts w:ascii="var(--ds-font-family-code)" w:eastAsia="Times New Roman" w:hAnsi="var(--ds-font-family-code)" w:cs="Courier New"/>
@@ -1290,19 +1476,45 @@
           <w:szCs w:val="20"/>
           <w14:ligatures w14:val="none"/>
         </w:rPr>
-        <w:t xml:space="preserve"> is_approved</w:t>
-      </w:r>
-      <w:r>
-        <w:rPr>
-          <w:rFonts w:ascii="var(--ds-font-family-code)" w:eastAsia="Times New Roman" w:hAnsi="var(--ds-font-family-code)" w:cs="Courier New"/>
-          <w:color w:val="81A1C1"/>
-          <w:kern w:val="0"/>
-          <w:sz w:val="20"/>
-          <w:szCs w:val="20"/>
-          <w14:ligatures w14:val="none"/>
-        </w:rPr>
-        <w:t>=FALSE;</w:t>
-      </w:r>
+        <w:t xml:space="preserve"> </w:t>
+      </w:r>
+      <w:proofErr w:type="spellStart"/>
+      <w:r>
+        <w:rPr>
+          <w:rFonts w:ascii="var(--ds-font-family-code)" w:eastAsia="Times New Roman" w:hAnsi="var(--ds-font-family-code)" w:cs="Courier New"/>
+          <w:color w:val="FFFFFF"/>
+          <w:kern w:val="0"/>
+          <w:sz w:val="20"/>
+          <w:szCs w:val="20"/>
+          <w14:ligatures w14:val="none"/>
+        </w:rPr>
+        <w:t>is_approved</w:t>
+      </w:r>
+      <w:proofErr w:type="spellEnd"/>
+      <w:r>
+        <w:rPr>
+          <w:rFonts w:ascii="var(--ds-font-family-code)" w:eastAsia="Times New Roman" w:hAnsi="var(--ds-font-family-code)" w:cs="Courier New"/>
+          <w:color w:val="81A1C1"/>
+          <w:kern w:val="0"/>
+          <w:sz w:val="20"/>
+          <w:szCs w:val="20"/>
+          <w14:ligatures w14:val="none"/>
+        </w:rPr>
+        <w:t>=</w:t>
+      </w:r>
+      <w:proofErr w:type="gramStart"/>
+      <w:r>
+        <w:rPr>
+          <w:rFonts w:ascii="var(--ds-font-family-code)" w:eastAsia="Times New Roman" w:hAnsi="var(--ds-font-family-code)" w:cs="Courier New"/>
+          <w:color w:val="81A1C1"/>
+          <w:kern w:val="0"/>
+          <w:sz w:val="20"/>
+          <w:szCs w:val="20"/>
+          <w14:ligatures w14:val="none"/>
+        </w:rPr>
+        <w:t>FALSE;</w:t>
+      </w:r>
+      <w:proofErr w:type="gramEnd"/>
     </w:p>
     <w:p>
       <w:pPr>
@@ -1376,6 +1588,7 @@
         </w:rPr>
         <w:t>Adding to </w:t>
       </w:r>
+      <w:proofErr w:type="spellStart"/>
       <w:r>
         <w:rPr>
           <w:rFonts w:ascii="var(--ds-font-family-code)" w:eastAsia="Times New Roman" w:hAnsi="var(--ds-font-family-code)" w:cs="Courier New"/>
@@ -1387,6 +1600,7 @@
         </w:rPr>
         <w:t>approved_ids</w:t>
       </w:r>
+      <w:proofErr w:type="spellEnd"/>
       <w:r>
         <w:rPr>
           <w:rFonts w:ascii="Segoe UI" w:eastAsia="Times New Roman" w:hAnsi="Segoe UI" w:cs="Segoe UI"/>
@@ -1410,6 +1624,7 @@
           <w14:ligatures w14:val="none"/>
         </w:rPr>
       </w:pPr>
+      <w:proofErr w:type="spellStart"/>
       <w:r>
         <w:rPr>
           <w:rFonts w:ascii="Segoe UI" w:eastAsia="Times New Roman" w:hAnsi="Segoe UI" w:cs="Segoe UI"/>
@@ -1419,6 +1634,7 @@
         </w:rPr>
         <w:t>sql</w:t>
       </w:r>
+      <w:proofErr w:type="spellEnd"/>
     </w:p>
     <w:p>
       <w:pPr>
@@ -1504,7 +1720,31 @@
           <w:szCs w:val="20"/>
           <w14:ligatures w14:val="none"/>
         </w:rPr>
-        <w:t xml:space="preserve"> approved_ids </w:t>
+        <w:t xml:space="preserve"> </w:t>
+      </w:r>
+      <w:proofErr w:type="spellStart"/>
+      <w:r>
+        <w:rPr>
+          <w:rFonts w:ascii="var(--ds-font-family-code)" w:eastAsia="Times New Roman" w:hAnsi="var(--ds-font-family-code)" w:cs="Courier New"/>
+          <w:color w:val="FFFFFF"/>
+          <w:kern w:val="0"/>
+          <w:sz w:val="20"/>
+          <w:szCs w:val="20"/>
+          <w14:ligatures w14:val="none"/>
+        </w:rPr>
+        <w:t>approved_ids</w:t>
+      </w:r>
+      <w:proofErr w:type="spellEnd"/>
+      <w:r>
+        <w:rPr>
+          <w:rFonts w:ascii="var(--ds-font-family-code)" w:eastAsia="Times New Roman" w:hAnsi="var(--ds-font-family-code)" w:cs="Courier New"/>
+          <w:color w:val="FFFFFF"/>
+          <w:kern w:val="0"/>
+          <w:sz w:val="20"/>
+          <w:szCs w:val="20"/>
+          <w14:ligatures w14:val="none"/>
+        </w:rPr>
+        <w:t xml:space="preserve"> </w:t>
       </w:r>
       <w:r>
         <w:rPr>
@@ -1517,6 +1757,7 @@
         </w:rPr>
         <w:t>(</w:t>
       </w:r>
+      <w:proofErr w:type="spellStart"/>
       <w:r>
         <w:rPr>
           <w:rFonts w:ascii="var(--ds-font-family-code)" w:eastAsia="Times New Roman" w:hAnsi="var(--ds-font-family-code)" w:cs="Courier New"/>
@@ -1528,6 +1769,7 @@
         </w:rPr>
         <w:t>device_id</w:t>
       </w:r>
+      <w:proofErr w:type="spellEnd"/>
       <w:r>
         <w:rPr>
           <w:rFonts w:ascii="var(--ds-font-family-code)" w:eastAsia="Times New Roman" w:hAnsi="var(--ds-font-family-code)" w:cs="Courier New"/>
@@ -1583,6 +1825,7 @@
         </w:rPr>
         <w:t>([</w:t>
       </w:r>
+      <w:proofErr w:type="spellStart"/>
       <w:r>
         <w:rPr>
           <w:rFonts w:ascii="var(--ds-font-family-code)" w:eastAsia="Times New Roman" w:hAnsi="var(--ds-font-family-code)" w:cs="Courier New"/>
@@ -1594,17 +1837,31 @@
         </w:rPr>
         <w:t>id_from_devices_table</w:t>
       </w:r>
-      <w:r>
-        <w:rPr>
-          <w:rFonts w:ascii="var(--ds-font-family-code)" w:eastAsia="Times New Roman" w:hAnsi="var(--ds-font-family-code)" w:cs="Courier New"/>
-          <w:color w:val="81A1C1"/>
-          <w:kern w:val="0"/>
-          <w:sz w:val="20"/>
-          <w:szCs w:val="20"/>
-          <w14:ligatures w14:val="none"/>
-        </w:rPr>
-        <w:t>]);</w:t>
-      </w:r>
+      <w:proofErr w:type="spellEnd"/>
+      <w:r>
+        <w:rPr>
+          <w:rFonts w:ascii="var(--ds-font-family-code)" w:eastAsia="Times New Roman" w:hAnsi="var(--ds-font-family-code)" w:cs="Courier New"/>
+          <w:color w:val="81A1C1"/>
+          <w:kern w:val="0"/>
+          <w:sz w:val="20"/>
+          <w:szCs w:val="20"/>
+          <w14:ligatures w14:val="none"/>
+        </w:rPr>
+        <w:t>]</w:t>
+      </w:r>
+      <w:proofErr w:type="gramStart"/>
+      <w:r>
+        <w:rPr>
+          <w:rFonts w:ascii="var(--ds-font-family-code)" w:eastAsia="Times New Roman" w:hAnsi="var(--ds-font-family-code)" w:cs="Courier New"/>
+          <w:color w:val="81A1C1"/>
+          <w:kern w:val="0"/>
+          <w:sz w:val="20"/>
+          <w:szCs w:val="20"/>
+          <w14:ligatures w14:val="none"/>
+        </w:rPr>
+        <w:t>);</w:t>
+      </w:r>
+      <w:proofErr w:type="gramEnd"/>
     </w:p>
     <w:p>
       <w:pPr>
@@ -1639,6 +1896,7 @@
         </w:rPr>
         <w:t>Or setting </w:t>
       </w:r>
+      <w:proofErr w:type="spellStart"/>
       <w:r>
         <w:rPr>
           <w:rFonts w:ascii="var(--ds-font-family-code)" w:eastAsia="Times New Roman" w:hAnsi="var(--ds-font-family-code)" w:cs="Courier New"/>
@@ -1648,7 +1906,19 @@
           <w:szCs w:val="21"/>
           <w14:ligatures w14:val="none"/>
         </w:rPr>
-        <w:t>is_approved=TRUE</w:t>
+        <w:t>is_approved</w:t>
+      </w:r>
+      <w:proofErr w:type="spellEnd"/>
+      <w:r>
+        <w:rPr>
+          <w:rFonts w:ascii="var(--ds-font-family-code)" w:eastAsia="Times New Roman" w:hAnsi="var(--ds-font-family-code)" w:cs="Courier New"/>
+          <w:color w:val="404040"/>
+          <w:kern w:val="0"/>
+          <w:sz w:val="21"/>
+          <w:szCs w:val="21"/>
+          <w14:ligatures w14:val="none"/>
+        </w:rPr>
+        <w:t>=TRUE</w:t>
       </w:r>
       <w:r>
         <w:rPr>
@@ -1673,6 +1943,7 @@
           <w14:ligatures w14:val="none"/>
         </w:rPr>
       </w:pPr>
+      <w:proofErr w:type="spellStart"/>
       <w:r>
         <w:rPr>
           <w:rFonts w:ascii="Segoe UI" w:eastAsia="Times New Roman" w:hAnsi="Segoe UI" w:cs="Segoe UI"/>
@@ -1682,6 +1953,7 @@
         </w:rPr>
         <w:t>sql</w:t>
       </w:r>
+      <w:proofErr w:type="spellEnd"/>
     </w:p>
     <w:p>
       <w:pPr>
@@ -1769,8 +2041,21 @@
           <w:szCs w:val="20"/>
           <w14:ligatures w14:val="none"/>
         </w:rPr>
-        <w:t xml:space="preserve"> is_approved</w:t>
-      </w:r>
+        <w:t xml:space="preserve"> </w:t>
+      </w:r>
+      <w:proofErr w:type="spellStart"/>
+      <w:r>
+        <w:rPr>
+          <w:rFonts w:ascii="var(--ds-font-family-code)" w:eastAsia="Times New Roman" w:hAnsi="var(--ds-font-family-code)" w:cs="Courier New"/>
+          <w:color w:val="FFFFFF"/>
+          <w:kern w:val="0"/>
+          <w:sz w:val="20"/>
+          <w:szCs w:val="20"/>
+          <w14:ligatures w14:val="none"/>
+        </w:rPr>
+        <w:t>is_approved</w:t>
+      </w:r>
+      <w:proofErr w:type="spellEnd"/>
       <w:r>
         <w:rPr>
           <w:rFonts w:ascii="var(--ds-font-family-code)" w:eastAsia="Times New Roman" w:hAnsi="var(--ds-font-family-code)" w:cs="Courier New"/>
@@ -1826,6 +2111,7 @@
         </w:rPr>
         <w:t>=[</w:t>
       </w:r>
+      <w:proofErr w:type="spellStart"/>
       <w:r>
         <w:rPr>
           <w:rFonts w:ascii="var(--ds-font-family-code)" w:eastAsia="Times New Roman" w:hAnsi="var(--ds-font-family-code)" w:cs="Courier New"/>
@@ -1837,6 +2123,8 @@
         </w:rPr>
         <w:t>device_id</w:t>
       </w:r>
+      <w:proofErr w:type="spellEnd"/>
+      <w:proofErr w:type="gramStart"/>
       <w:r>
         <w:rPr>
           <w:rFonts w:ascii="var(--ds-font-family-code)" w:eastAsia="Times New Roman" w:hAnsi="var(--ds-font-family-code)" w:cs="Courier New"/>
@@ -1847,6 +2135,2199 @@
           <w14:ligatures w14:val="none"/>
         </w:rPr>
         <w:t>];</w:t>
+      </w:r>
+      <w:proofErr w:type="gramEnd"/>
+    </w:p>
+    <w:p>
+      <w:pPr>
+        <w:jc w:val="both"/>
+      </w:pPr>
+    </w:p>
+    <w:p>
+      <w:pPr>
+        <w:jc w:val="both"/>
+      </w:pPr>
+    </w:p>
+    <w:p>
+      <w:pPr>
+        <w:jc w:val="both"/>
+      </w:pPr>
+    </w:p>
+    <w:p>
+      <w:pPr>
+        <w:jc w:val="both"/>
+        <w:rPr>
+          <w:b/>
+          <w:bCs/>
+        </w:rPr>
+      </w:pPr>
+      <w:r>
+        <w:rPr>
+          <w:b/>
+          <w:bCs/>
+        </w:rPr>
+        <w:lastRenderedPageBreak/>
+        <w:t>Behavior on TV/Public Displays</w:t>
+      </w:r>
+    </w:p>
+    <w:p>
+      <w:pPr>
+        <w:numPr>
+          <w:ilvl w:val="0"/>
+          <w:numId w:val="5"/>
+        </w:numPr>
+        <w:jc w:val="both"/>
+      </w:pPr>
+      <w:r>
+        <w:rPr>
+          <w:b/>
+          <w:bCs/>
+        </w:rPr>
+        <w:t>On a TV or kiosk device</w:t>
+      </w:r>
+      <w:r>
+        <w:t xml:space="preserve">, you'll get </w:t>
+      </w:r>
+      <w:proofErr w:type="gramStart"/>
+      <w:r>
+        <w:t>true</w:t>
+      </w:r>
+      <w:proofErr w:type="gramEnd"/>
+      <w:r>
+        <w:t xml:space="preserve"> </w:t>
+      </w:r>
+      <w:proofErr w:type="spellStart"/>
+      <w:r>
+        <w:t>fullscreen</w:t>
+      </w:r>
+      <w:proofErr w:type="spellEnd"/>
+      <w:r>
+        <w:t xml:space="preserve"> if you:</w:t>
+      </w:r>
+    </w:p>
+    <w:p>
+      <w:pPr>
+        <w:numPr>
+          <w:ilvl w:val="1"/>
+          <w:numId w:val="5"/>
+        </w:numPr>
+        <w:jc w:val="both"/>
+      </w:pPr>
+      <w:r>
+        <w:rPr>
+          <w:b/>
+          <w:bCs/>
+        </w:rPr>
+        <w:t>Use a dedicated kiosk browser</w:t>
+      </w:r>
+      <w:r>
+        <w:t> (like Chrome in kiosk mode):</w:t>
+      </w:r>
+    </w:p>
+    <w:p>
+      <w:pPr>
+        <w:jc w:val="both"/>
+      </w:pPr>
+      <w:r>
+        <w:t>bash</w:t>
+      </w:r>
+    </w:p>
+    <w:p>
+      <w:pPr>
+        <w:jc w:val="both"/>
+      </w:pPr>
+      <w:r>
+        <w:t>Copy</w:t>
+      </w:r>
+    </w:p>
+    <w:p>
+      <w:pPr>
+        <w:jc w:val="both"/>
+      </w:pPr>
+      <w:r>
+        <w:t>chrome --kiosk --</w:t>
+      </w:r>
+      <w:proofErr w:type="spellStart"/>
+      <w:r>
+        <w:t>fullscreen</w:t>
+      </w:r>
+      <w:proofErr w:type="spellEnd"/>
+      <w:r>
+        <w:t xml:space="preserve"> http://yoursite.com</w:t>
+      </w:r>
+    </w:p>
+    <w:p>
+      <w:pPr>
+        <w:numPr>
+          <w:ilvl w:val="2"/>
+          <w:numId w:val="5"/>
+        </w:numPr>
+        <w:jc w:val="both"/>
+      </w:pPr>
+      <w:r>
+        <w:t>Hides all browser UI completely</w:t>
+      </w:r>
+    </w:p>
+    <w:p>
+      <w:pPr>
+        <w:numPr>
+          <w:ilvl w:val="2"/>
+          <w:numId w:val="5"/>
+        </w:numPr>
+        <w:jc w:val="both"/>
+      </w:pPr>
+      <w:r>
+        <w:t xml:space="preserve">Starts automatically </w:t>
+      </w:r>
+      <w:proofErr w:type="gramStart"/>
+      <w:r>
+        <w:t xml:space="preserve">in </w:t>
+      </w:r>
+      <w:proofErr w:type="spellStart"/>
+      <w:r>
+        <w:t>fullscreen</w:t>
+      </w:r>
+      <w:proofErr w:type="spellEnd"/>
+      <w:proofErr w:type="gramEnd"/>
+    </w:p>
+    <w:p>
+      <w:pPr>
+        <w:numPr>
+          <w:ilvl w:val="1"/>
+          <w:numId w:val="5"/>
+        </w:numPr>
+        <w:jc w:val="both"/>
+      </w:pPr>
+      <w:r>
+        <w:rPr>
+          <w:b/>
+          <w:bCs/>
+        </w:rPr>
+        <w:t>Configure the TV device properly</w:t>
+      </w:r>
+      <w:r>
+        <w:t>:</w:t>
+      </w:r>
+    </w:p>
+    <w:p>
+      <w:pPr>
+        <w:numPr>
+          <w:ilvl w:val="2"/>
+          <w:numId w:val="5"/>
+        </w:numPr>
+        <w:jc w:val="both"/>
+      </w:pPr>
+      <w:r>
+        <w:t>Disable screen savers/power saving</w:t>
+      </w:r>
+    </w:p>
+    <w:p>
+      <w:pPr>
+        <w:numPr>
+          <w:ilvl w:val="2"/>
+          <w:numId w:val="5"/>
+        </w:numPr>
+        <w:jc w:val="both"/>
+      </w:pPr>
+      <w:r>
+        <w:t xml:space="preserve">Set browser to </w:t>
+      </w:r>
+      <w:proofErr w:type="gramStart"/>
+      <w:r>
+        <w:t>launch on</w:t>
+      </w:r>
+      <w:proofErr w:type="gramEnd"/>
+      <w:r>
+        <w:t xml:space="preserve"> startup</w:t>
+      </w:r>
+    </w:p>
+    <w:p>
+      <w:pPr>
+        <w:numPr>
+          <w:ilvl w:val="2"/>
+          <w:numId w:val="5"/>
+        </w:numPr>
+        <w:jc w:val="both"/>
+      </w:pPr>
+      <w:r>
+        <w:t>Hide OS navigation elements</w:t>
+      </w:r>
+    </w:p>
+    <w:p>
+      <w:pPr>
+        <w:numPr>
+          <w:ilvl w:val="1"/>
+          <w:numId w:val="5"/>
+        </w:numPr>
+        <w:jc w:val="both"/>
+      </w:pPr>
+      <w:r>
+        <w:rPr>
+          <w:b/>
+          <w:bCs/>
+        </w:rPr>
+        <w:t>Or use a Raspberry Pi/Chromebox</w:t>
+      </w:r>
+      <w:r>
+        <w:t> configured for digital signage</w:t>
+      </w:r>
+    </w:p>
+    <w:p>
+      <w:pPr>
+        <w:spacing w:before="100" w:beforeAutospacing="1" w:after="100" w:afterAutospacing="1" w:line="240" w:lineRule="auto"/>
+        <w:outlineLvl w:val="1"/>
+        <w:rPr>
+          <w:rFonts w:ascii="Segoe UI" w:eastAsia="Times New Roman" w:hAnsi="Segoe UI" w:cs="Segoe UI"/>
+          <w:b/>
+          <w:bCs/>
+          <w:color w:val="404040"/>
+          <w:kern w:val="0"/>
+          <w:sz w:val="36"/>
+          <w:szCs w:val="36"/>
+          <w14:ligatures w14:val="none"/>
+        </w:rPr>
+      </w:pPr>
+      <w:r>
+        <w:rPr>
+          <w:rFonts w:ascii="Segoe UI" w:eastAsia="Times New Roman" w:hAnsi="Segoe UI" w:cs="Segoe UI"/>
+          <w:b/>
+          <w:bCs/>
+          <w:color w:val="404040"/>
+          <w:kern w:val="0"/>
+          <w:sz w:val="36"/>
+          <w:szCs w:val="36"/>
+          <w14:ligatures w14:val="none"/>
+        </w:rPr>
+        <w:t>Solutions to Ensure Fullscreen on TV</w:t>
+      </w:r>
+    </w:p>
+    <w:p>
+      <w:pPr>
+        <w:spacing w:before="100" w:beforeAutospacing="1" w:after="100" w:afterAutospacing="1" w:line="240" w:lineRule="auto"/>
+        <w:outlineLvl w:val="2"/>
+        <w:rPr>
+          <w:rFonts w:ascii="Segoe UI" w:eastAsia="Times New Roman" w:hAnsi="Segoe UI" w:cs="Segoe UI"/>
+          <w:b/>
+          <w:bCs/>
+          <w:color w:val="404040"/>
+          <w:kern w:val="0"/>
+          <w:sz w:val="27"/>
+          <w:szCs w:val="27"/>
+          <w14:ligatures w14:val="none"/>
+        </w:rPr>
+      </w:pPr>
+      <w:r>
+        <w:rPr>
+          <w:rFonts w:ascii="Segoe UI" w:eastAsia="Times New Roman" w:hAnsi="Segoe UI" w:cs="Segoe UI"/>
+          <w:b/>
+          <w:bCs/>
+          <w:color w:val="404040"/>
+          <w:kern w:val="0"/>
+          <w:sz w:val="27"/>
+          <w:szCs w:val="27"/>
+          <w14:ligatures w14:val="none"/>
+        </w:rPr>
+        <w:t>1. Modify Your Code (</w:t>
+      </w:r>
+      <w:proofErr w:type="spellStart"/>
+      <w:r>
+        <w:rPr>
+          <w:rFonts w:ascii="Segoe UI" w:eastAsia="Times New Roman" w:hAnsi="Segoe UI" w:cs="Segoe UI"/>
+          <w:b/>
+          <w:bCs/>
+          <w:color w:val="404040"/>
+          <w:kern w:val="0"/>
+          <w:sz w:val="27"/>
+          <w:szCs w:val="27"/>
+          <w14:ligatures w14:val="none"/>
+        </w:rPr>
+        <w:t>index.php</w:t>
+      </w:r>
+      <w:proofErr w:type="spellEnd"/>
+      <w:r>
+        <w:rPr>
+          <w:rFonts w:ascii="Segoe UI" w:eastAsia="Times New Roman" w:hAnsi="Segoe UI" w:cs="Segoe UI"/>
+          <w:b/>
+          <w:bCs/>
+          <w:color w:val="404040"/>
+          <w:kern w:val="0"/>
+          <w:sz w:val="27"/>
+          <w:szCs w:val="27"/>
+          <w14:ligatures w14:val="none"/>
+        </w:rPr>
+        <w:t>)</w:t>
+      </w:r>
+    </w:p>
+    <w:p>
+      <w:pPr>
+        <w:spacing w:before="100" w:beforeAutospacing="1" w:after="100" w:afterAutospacing="1" w:line="240" w:lineRule="auto"/>
+        <w:rPr>
+          <w:rFonts w:ascii="Segoe UI" w:eastAsia="Times New Roman" w:hAnsi="Segoe UI" w:cs="Segoe UI"/>
+          <w:color w:val="404040"/>
+          <w:kern w:val="0"/>
+          <w14:ligatures w14:val="none"/>
+        </w:rPr>
+      </w:pPr>
+      <w:r>
+        <w:rPr>
+          <w:rFonts w:ascii="Segoe UI" w:eastAsia="Times New Roman" w:hAnsi="Segoe UI" w:cs="Segoe UI"/>
+          <w:color w:val="404040"/>
+          <w:kern w:val="0"/>
+          <w14:ligatures w14:val="none"/>
+        </w:rPr>
+        <w:t xml:space="preserve">Add this to automatically request </w:t>
+      </w:r>
+      <w:proofErr w:type="spellStart"/>
+      <w:r>
+        <w:rPr>
+          <w:rFonts w:ascii="Segoe UI" w:eastAsia="Times New Roman" w:hAnsi="Segoe UI" w:cs="Segoe UI"/>
+          <w:color w:val="404040"/>
+          <w:kern w:val="0"/>
+          <w14:ligatures w14:val="none"/>
+        </w:rPr>
+        <w:t>fullscreen</w:t>
+      </w:r>
+      <w:proofErr w:type="spellEnd"/>
+      <w:r>
+        <w:rPr>
+          <w:rFonts w:ascii="Segoe UI" w:eastAsia="Times New Roman" w:hAnsi="Segoe UI" w:cs="Segoe UI"/>
+          <w:color w:val="404040"/>
+          <w:kern w:val="0"/>
+          <w14:ligatures w14:val="none"/>
+        </w:rPr>
+        <w:t xml:space="preserve"> after user interaction:</w:t>
+      </w:r>
+    </w:p>
+    <w:p>
+      <w:pPr>
+        <w:shd w:val="clear" w:color="auto" w:fill="50505A"/>
+        <w:spacing w:after="0" w:line="240" w:lineRule="auto"/>
+        <w:rPr>
+          <w:rFonts w:ascii="Segoe UI" w:eastAsia="Times New Roman" w:hAnsi="Segoe UI" w:cs="Segoe UI"/>
+          <w:color w:val="FFFFFF"/>
+          <w:kern w:val="0"/>
+          <w14:ligatures w14:val="none"/>
+        </w:rPr>
+      </w:pPr>
+      <w:proofErr w:type="spellStart"/>
+      <w:r>
+        <w:rPr>
+          <w:rFonts w:ascii="Segoe UI" w:eastAsia="Times New Roman" w:hAnsi="Segoe UI" w:cs="Segoe UI"/>
+          <w:color w:val="FFFFFF"/>
+          <w:kern w:val="0"/>
+          <w14:ligatures w14:val="none"/>
+        </w:rPr>
+        <w:t>javascript</w:t>
+      </w:r>
+      <w:proofErr w:type="spellEnd"/>
+    </w:p>
+    <w:p>
+      <w:pPr>
+        <w:shd w:val="clear" w:color="auto" w:fill="50505A"/>
+        <w:spacing w:after="0" w:line="240" w:lineRule="auto"/>
+        <w:rPr>
+          <w:rFonts w:ascii="Segoe UI" w:eastAsia="Times New Roman" w:hAnsi="Segoe UI" w:cs="Segoe UI"/>
+          <w:color w:val="FFFFFF"/>
+          <w:kern w:val="0"/>
+          <w14:ligatures w14:val="none"/>
+        </w:rPr>
+      </w:pPr>
+      <w:r>
+        <w:rPr>
+          <w:rFonts w:ascii="Segoe UI" w:eastAsia="Times New Roman" w:hAnsi="Segoe UI" w:cs="Segoe UI"/>
+          <w:color w:val="FFFFFF"/>
+          <w:kern w:val="0"/>
+          <w14:ligatures w14:val="none"/>
+        </w:rPr>
+        <w:t>Copy</w:t>
+      </w:r>
+    </w:p>
+    <w:p>
+      <w:pPr>
+        <w:shd w:val="clear" w:color="auto" w:fill="181D28"/>
+        <w:tabs>
+          <w:tab w:val="left" w:pos="916"/>
+          <w:tab w:val="left" w:pos="1832"/>
+          <w:tab w:val="left" w:pos="2748"/>
+          <w:tab w:val="left" w:pos="3664"/>
+          <w:tab w:val="left" w:pos="4580"/>
+          <w:tab w:val="left" w:pos="5496"/>
+          <w:tab w:val="left" w:pos="6412"/>
+          <w:tab w:val="left" w:pos="7328"/>
+          <w:tab w:val="left" w:pos="8244"/>
+          <w:tab w:val="left" w:pos="9160"/>
+          <w:tab w:val="left" w:pos="10076"/>
+          <w:tab w:val="left" w:pos="10992"/>
+          <w:tab w:val="left" w:pos="11908"/>
+          <w:tab w:val="left" w:pos="12824"/>
+          <w:tab w:val="left" w:pos="13740"/>
+          <w:tab w:val="left" w:pos="14656"/>
+        </w:tabs>
+        <w:wordWrap w:val="0"/>
+        <w:spacing w:after="0" w:line="240" w:lineRule="auto"/>
+        <w:rPr>
+          <w:rFonts w:ascii="var(--ds-font-family-code)" w:eastAsia="Times New Roman" w:hAnsi="var(--ds-font-family-code)" w:cs="Courier New"/>
+          <w:color w:val="FFFFFF"/>
+          <w:kern w:val="0"/>
+          <w:sz w:val="20"/>
+          <w:szCs w:val="20"/>
+          <w14:ligatures w14:val="none"/>
+        </w:rPr>
+      </w:pPr>
+      <w:r>
+        <w:rPr>
+          <w:rFonts w:ascii="var(--ds-font-family-code)" w:eastAsia="Times New Roman" w:hAnsi="var(--ds-font-family-code)" w:cs="Courier New"/>
+          <w:color w:val="636F88"/>
+          <w:kern w:val="0"/>
+          <w:sz w:val="20"/>
+          <w:szCs w:val="20"/>
+          <w14:ligatures w14:val="none"/>
+        </w:rPr>
+        <w:t xml:space="preserve">// Add to your </w:t>
+      </w:r>
+      <w:proofErr w:type="spellStart"/>
+      <w:r>
+        <w:rPr>
+          <w:rFonts w:ascii="var(--ds-font-family-code)" w:eastAsia="Times New Roman" w:hAnsi="var(--ds-font-family-code)" w:cs="Courier New"/>
+          <w:color w:val="636F88"/>
+          <w:kern w:val="0"/>
+          <w:sz w:val="20"/>
+          <w:szCs w:val="20"/>
+          <w14:ligatures w14:val="none"/>
+        </w:rPr>
+        <w:t>verifyDevice</w:t>
+      </w:r>
+      <w:proofErr w:type="spellEnd"/>
+      <w:r>
+        <w:rPr>
+          <w:rFonts w:ascii="var(--ds-font-family-code)" w:eastAsia="Times New Roman" w:hAnsi="var(--ds-font-family-code)" w:cs="Courier New"/>
+          <w:color w:val="636F88"/>
+          <w:kern w:val="0"/>
+          <w:sz w:val="20"/>
+          <w:szCs w:val="20"/>
+          <w14:ligatures w14:val="none"/>
+        </w:rPr>
+        <w:t>() function in the "Authorized" case:</w:t>
+      </w:r>
+    </w:p>
+    <w:p>
+      <w:pPr>
+        <w:shd w:val="clear" w:color="auto" w:fill="181D28"/>
+        <w:tabs>
+          <w:tab w:val="left" w:pos="916"/>
+          <w:tab w:val="left" w:pos="1832"/>
+          <w:tab w:val="left" w:pos="2748"/>
+          <w:tab w:val="left" w:pos="3664"/>
+          <w:tab w:val="left" w:pos="4580"/>
+          <w:tab w:val="left" w:pos="5496"/>
+          <w:tab w:val="left" w:pos="6412"/>
+          <w:tab w:val="left" w:pos="7328"/>
+          <w:tab w:val="left" w:pos="8244"/>
+          <w:tab w:val="left" w:pos="9160"/>
+          <w:tab w:val="left" w:pos="10076"/>
+          <w:tab w:val="left" w:pos="10992"/>
+          <w:tab w:val="left" w:pos="11908"/>
+          <w:tab w:val="left" w:pos="12824"/>
+          <w:tab w:val="left" w:pos="13740"/>
+          <w:tab w:val="left" w:pos="14656"/>
+        </w:tabs>
+        <w:wordWrap w:val="0"/>
+        <w:spacing w:after="0" w:line="240" w:lineRule="auto"/>
+        <w:rPr>
+          <w:rFonts w:ascii="var(--ds-font-family-code)" w:eastAsia="Times New Roman" w:hAnsi="var(--ds-font-family-code)" w:cs="Courier New"/>
+          <w:color w:val="FFFFFF"/>
+          <w:kern w:val="0"/>
+          <w:sz w:val="20"/>
+          <w:szCs w:val="20"/>
+          <w14:ligatures w14:val="none"/>
+        </w:rPr>
+      </w:pPr>
+      <w:r>
+        <w:rPr>
+          <w:rFonts w:ascii="var(--ds-font-family-code)" w:eastAsia="Times New Roman" w:hAnsi="var(--ds-font-family-code)" w:cs="Courier New"/>
+          <w:color w:val="81A1C1"/>
+          <w:kern w:val="0"/>
+          <w:sz w:val="20"/>
+          <w:szCs w:val="20"/>
+          <w14:ligatures w14:val="none"/>
+        </w:rPr>
+        <w:t>case</w:t>
+      </w:r>
+      <w:r>
+        <w:rPr>
+          <w:rFonts w:ascii="var(--ds-font-family-code)" w:eastAsia="Times New Roman" w:hAnsi="var(--ds-font-family-code)" w:cs="Courier New"/>
+          <w:color w:val="FFFFFF"/>
+          <w:kern w:val="0"/>
+          <w:sz w:val="20"/>
+          <w:szCs w:val="20"/>
+          <w14:ligatures w14:val="none"/>
+        </w:rPr>
+        <w:t xml:space="preserve"> </w:t>
+      </w:r>
+      <w:r>
+        <w:rPr>
+          <w:rFonts w:ascii="var(--ds-font-family-code)" w:eastAsia="Times New Roman" w:hAnsi="var(--ds-font-family-code)" w:cs="Courier New"/>
+          <w:color w:val="A3BE8C"/>
+          <w:kern w:val="0"/>
+          <w:sz w:val="20"/>
+          <w:szCs w:val="20"/>
+          <w14:ligatures w14:val="none"/>
+        </w:rPr>
+        <w:t>"Authorized"</w:t>
+      </w:r>
+      <w:r>
+        <w:rPr>
+          <w:rFonts w:ascii="var(--ds-font-family-code)" w:eastAsia="Times New Roman" w:hAnsi="var(--ds-font-family-code)" w:cs="Courier New"/>
+          <w:color w:val="81A1C1"/>
+          <w:kern w:val="0"/>
+          <w:sz w:val="20"/>
+          <w:szCs w:val="20"/>
+          <w14:ligatures w14:val="none"/>
+        </w:rPr>
+        <w:t>:</w:t>
+      </w:r>
+    </w:p>
+    <w:p>
+      <w:pPr>
+        <w:shd w:val="clear" w:color="auto" w:fill="181D28"/>
+        <w:tabs>
+          <w:tab w:val="left" w:pos="916"/>
+          <w:tab w:val="left" w:pos="1832"/>
+          <w:tab w:val="left" w:pos="2748"/>
+          <w:tab w:val="left" w:pos="3664"/>
+          <w:tab w:val="left" w:pos="4580"/>
+          <w:tab w:val="left" w:pos="5496"/>
+          <w:tab w:val="left" w:pos="6412"/>
+          <w:tab w:val="left" w:pos="7328"/>
+          <w:tab w:val="left" w:pos="8244"/>
+          <w:tab w:val="left" w:pos="9160"/>
+          <w:tab w:val="left" w:pos="10076"/>
+          <w:tab w:val="left" w:pos="10992"/>
+          <w:tab w:val="left" w:pos="11908"/>
+          <w:tab w:val="left" w:pos="12824"/>
+          <w:tab w:val="left" w:pos="13740"/>
+          <w:tab w:val="left" w:pos="14656"/>
+        </w:tabs>
+        <w:wordWrap w:val="0"/>
+        <w:spacing w:after="0" w:line="240" w:lineRule="auto"/>
+        <w:rPr>
+          <w:rFonts w:ascii="var(--ds-font-family-code)" w:eastAsia="Times New Roman" w:hAnsi="var(--ds-font-family-code)" w:cs="Courier New"/>
+          <w:color w:val="FFFFFF"/>
+          <w:kern w:val="0"/>
+          <w:sz w:val="20"/>
+          <w:szCs w:val="20"/>
+          <w14:ligatures w14:val="none"/>
+        </w:rPr>
+      </w:pPr>
+      <w:r>
+        <w:rPr>
+          <w:rFonts w:ascii="var(--ds-font-family-code)" w:eastAsia="Times New Roman" w:hAnsi="var(--ds-font-family-code)" w:cs="Courier New"/>
+          <w:color w:val="FFFFFF"/>
+          <w:kern w:val="0"/>
+          <w:sz w:val="20"/>
+          <w:szCs w:val="20"/>
+          <w14:ligatures w14:val="none"/>
+        </w:rPr>
+        <w:t xml:space="preserve">    </w:t>
+      </w:r>
+      <w:proofErr w:type="spellStart"/>
+      <w:r>
+        <w:rPr>
+          <w:rFonts w:ascii="var(--ds-font-family-code)" w:eastAsia="Times New Roman" w:hAnsi="var(--ds-font-family-code)" w:cs="Courier New"/>
+          <w:color w:val="FFFFFF"/>
+          <w:kern w:val="0"/>
+          <w:sz w:val="20"/>
+          <w:szCs w:val="20"/>
+          <w14:ligatures w14:val="none"/>
+        </w:rPr>
+        <w:t>messageDiv</w:t>
+      </w:r>
+      <w:r>
+        <w:rPr>
+          <w:rFonts w:ascii="var(--ds-font-family-code)" w:eastAsia="Times New Roman" w:hAnsi="var(--ds-font-family-code)" w:cs="Courier New"/>
+          <w:color w:val="81A1C1"/>
+          <w:kern w:val="0"/>
+          <w:sz w:val="20"/>
+          <w:szCs w:val="20"/>
+          <w14:ligatures w14:val="none"/>
+        </w:rPr>
+        <w:t>.</w:t>
+      </w:r>
+      <w:r>
+        <w:rPr>
+          <w:rFonts w:ascii="var(--ds-font-family-code)" w:eastAsia="Times New Roman" w:hAnsi="var(--ds-font-family-code)" w:cs="Courier New"/>
+          <w:color w:val="FFFFFF"/>
+          <w:kern w:val="0"/>
+          <w:sz w:val="20"/>
+          <w:szCs w:val="20"/>
+          <w14:ligatures w14:val="none"/>
+        </w:rPr>
+        <w:t>style</w:t>
+      </w:r>
+      <w:r>
+        <w:rPr>
+          <w:rFonts w:ascii="var(--ds-font-family-code)" w:eastAsia="Times New Roman" w:hAnsi="var(--ds-font-family-code)" w:cs="Courier New"/>
+          <w:color w:val="81A1C1"/>
+          <w:kern w:val="0"/>
+          <w:sz w:val="20"/>
+          <w:szCs w:val="20"/>
+          <w14:ligatures w14:val="none"/>
+        </w:rPr>
+        <w:t>.</w:t>
+      </w:r>
+      <w:r>
+        <w:rPr>
+          <w:rFonts w:ascii="var(--ds-font-family-code)" w:eastAsia="Times New Roman" w:hAnsi="var(--ds-font-family-code)" w:cs="Courier New"/>
+          <w:color w:val="FFFFFF"/>
+          <w:kern w:val="0"/>
+          <w:sz w:val="20"/>
+          <w:szCs w:val="20"/>
+          <w14:ligatures w14:val="none"/>
+        </w:rPr>
+        <w:t>display</w:t>
+      </w:r>
+      <w:proofErr w:type="spellEnd"/>
+      <w:r>
+        <w:rPr>
+          <w:rFonts w:ascii="var(--ds-font-family-code)" w:eastAsia="Times New Roman" w:hAnsi="var(--ds-font-family-code)" w:cs="Courier New"/>
+          <w:color w:val="FFFFFF"/>
+          <w:kern w:val="0"/>
+          <w:sz w:val="20"/>
+          <w:szCs w:val="20"/>
+          <w14:ligatures w14:val="none"/>
+        </w:rPr>
+        <w:t xml:space="preserve"> </w:t>
+      </w:r>
+      <w:r>
+        <w:rPr>
+          <w:rFonts w:ascii="var(--ds-font-family-code)" w:eastAsia="Times New Roman" w:hAnsi="var(--ds-font-family-code)" w:cs="Courier New"/>
+          <w:color w:val="81A1C1"/>
+          <w:kern w:val="0"/>
+          <w:sz w:val="20"/>
+          <w:szCs w:val="20"/>
+          <w14:ligatures w14:val="none"/>
+        </w:rPr>
+        <w:t>=</w:t>
+      </w:r>
+      <w:r>
+        <w:rPr>
+          <w:rFonts w:ascii="var(--ds-font-family-code)" w:eastAsia="Times New Roman" w:hAnsi="var(--ds-font-family-code)" w:cs="Courier New"/>
+          <w:color w:val="FFFFFF"/>
+          <w:kern w:val="0"/>
+          <w:sz w:val="20"/>
+          <w:szCs w:val="20"/>
+          <w14:ligatures w14:val="none"/>
+        </w:rPr>
+        <w:t xml:space="preserve"> </w:t>
+      </w:r>
+      <w:r>
+        <w:rPr>
+          <w:rFonts w:ascii="var(--ds-font-family-code)" w:eastAsia="Times New Roman" w:hAnsi="var(--ds-font-family-code)" w:cs="Courier New"/>
+          <w:color w:val="A3BE8C"/>
+          <w:kern w:val="0"/>
+          <w:sz w:val="20"/>
+          <w:szCs w:val="20"/>
+          <w14:ligatures w14:val="none"/>
+        </w:rPr>
+        <w:t>"none</w:t>
+      </w:r>
+      <w:proofErr w:type="gramStart"/>
+      <w:r>
+        <w:rPr>
+          <w:rFonts w:ascii="var(--ds-font-family-code)" w:eastAsia="Times New Roman" w:hAnsi="var(--ds-font-family-code)" w:cs="Courier New"/>
+          <w:color w:val="A3BE8C"/>
+          <w:kern w:val="0"/>
+          <w:sz w:val="20"/>
+          <w:szCs w:val="20"/>
+          <w14:ligatures w14:val="none"/>
+        </w:rPr>
+        <w:t>"</w:t>
+      </w:r>
+      <w:r>
+        <w:rPr>
+          <w:rFonts w:ascii="var(--ds-font-family-code)" w:eastAsia="Times New Roman" w:hAnsi="var(--ds-font-family-code)" w:cs="Courier New"/>
+          <w:color w:val="81A1C1"/>
+          <w:kern w:val="0"/>
+          <w:sz w:val="20"/>
+          <w:szCs w:val="20"/>
+          <w14:ligatures w14:val="none"/>
+        </w:rPr>
+        <w:t>;</w:t>
+      </w:r>
+      <w:proofErr w:type="gramEnd"/>
+    </w:p>
+    <w:p>
+      <w:pPr>
+        <w:shd w:val="clear" w:color="auto" w:fill="181D28"/>
+        <w:tabs>
+          <w:tab w:val="left" w:pos="916"/>
+          <w:tab w:val="left" w:pos="1832"/>
+          <w:tab w:val="left" w:pos="2748"/>
+          <w:tab w:val="left" w:pos="3664"/>
+          <w:tab w:val="left" w:pos="4580"/>
+          <w:tab w:val="left" w:pos="5496"/>
+          <w:tab w:val="left" w:pos="6412"/>
+          <w:tab w:val="left" w:pos="7328"/>
+          <w:tab w:val="left" w:pos="8244"/>
+          <w:tab w:val="left" w:pos="9160"/>
+          <w:tab w:val="left" w:pos="10076"/>
+          <w:tab w:val="left" w:pos="10992"/>
+          <w:tab w:val="left" w:pos="11908"/>
+          <w:tab w:val="left" w:pos="12824"/>
+          <w:tab w:val="left" w:pos="13740"/>
+          <w:tab w:val="left" w:pos="14656"/>
+        </w:tabs>
+        <w:wordWrap w:val="0"/>
+        <w:spacing w:after="0" w:line="240" w:lineRule="auto"/>
+        <w:rPr>
+          <w:rFonts w:ascii="var(--ds-font-family-code)" w:eastAsia="Times New Roman" w:hAnsi="var(--ds-font-family-code)" w:cs="Courier New"/>
+          <w:color w:val="FFFFFF"/>
+          <w:kern w:val="0"/>
+          <w:sz w:val="20"/>
+          <w:szCs w:val="20"/>
+          <w14:ligatures w14:val="none"/>
+        </w:rPr>
+      </w:pPr>
+      <w:r>
+        <w:rPr>
+          <w:rFonts w:ascii="var(--ds-font-family-code)" w:eastAsia="Times New Roman" w:hAnsi="var(--ds-font-family-code)" w:cs="Courier New"/>
+          <w:color w:val="FFFFFF"/>
+          <w:kern w:val="0"/>
+          <w:sz w:val="20"/>
+          <w:szCs w:val="20"/>
+          <w14:ligatures w14:val="none"/>
+        </w:rPr>
+        <w:t xml:space="preserve">    </w:t>
+      </w:r>
+      <w:proofErr w:type="spellStart"/>
+      <w:r>
+        <w:rPr>
+          <w:rFonts w:ascii="var(--ds-font-family-code)" w:eastAsia="Times New Roman" w:hAnsi="var(--ds-font-family-code)" w:cs="Courier New"/>
+          <w:color w:val="FFFFFF"/>
+          <w:kern w:val="0"/>
+          <w:sz w:val="20"/>
+          <w:szCs w:val="20"/>
+          <w14:ligatures w14:val="none"/>
+        </w:rPr>
+        <w:t>document</w:t>
+      </w:r>
+      <w:r>
+        <w:rPr>
+          <w:rFonts w:ascii="var(--ds-font-family-code)" w:eastAsia="Times New Roman" w:hAnsi="var(--ds-font-family-code)" w:cs="Courier New"/>
+          <w:color w:val="81A1C1"/>
+          <w:kern w:val="0"/>
+          <w:sz w:val="20"/>
+          <w:szCs w:val="20"/>
+          <w14:ligatures w14:val="none"/>
+        </w:rPr>
+        <w:t>.</w:t>
+      </w:r>
+      <w:r>
+        <w:rPr>
+          <w:rFonts w:ascii="var(--ds-font-family-code)" w:eastAsia="Times New Roman" w:hAnsi="var(--ds-font-family-code)" w:cs="Courier New"/>
+          <w:color w:val="88C0D0"/>
+          <w:kern w:val="0"/>
+          <w:sz w:val="20"/>
+          <w:szCs w:val="20"/>
+          <w14:ligatures w14:val="none"/>
+        </w:rPr>
+        <w:t>getElementById</w:t>
+      </w:r>
+      <w:proofErr w:type="spellEnd"/>
+      <w:r>
+        <w:rPr>
+          <w:rFonts w:ascii="var(--ds-font-family-code)" w:eastAsia="Times New Roman" w:hAnsi="var(--ds-font-family-code)" w:cs="Courier New"/>
+          <w:color w:val="81A1C1"/>
+          <w:kern w:val="0"/>
+          <w:sz w:val="20"/>
+          <w:szCs w:val="20"/>
+          <w14:ligatures w14:val="none"/>
+        </w:rPr>
+        <w:t>(</w:t>
+      </w:r>
+      <w:r>
+        <w:rPr>
+          <w:rFonts w:ascii="var(--ds-font-family-code)" w:eastAsia="Times New Roman" w:hAnsi="var(--ds-font-family-code)" w:cs="Courier New"/>
+          <w:color w:val="A3BE8C"/>
+          <w:kern w:val="0"/>
+          <w:sz w:val="20"/>
+          <w:szCs w:val="20"/>
+          <w14:ligatures w14:val="none"/>
+        </w:rPr>
+        <w:t>"video-container"</w:t>
+      </w:r>
+      <w:r>
+        <w:rPr>
+          <w:rFonts w:ascii="var(--ds-font-family-code)" w:eastAsia="Times New Roman" w:hAnsi="var(--ds-font-family-code)" w:cs="Courier New"/>
+          <w:color w:val="81A1C1"/>
+          <w:kern w:val="0"/>
+          <w:sz w:val="20"/>
+          <w:szCs w:val="20"/>
+          <w14:ligatures w14:val="none"/>
+        </w:rPr>
+        <w:t>).</w:t>
+      </w:r>
+      <w:proofErr w:type="spellStart"/>
+      <w:r>
+        <w:rPr>
+          <w:rFonts w:ascii="var(--ds-font-family-code)" w:eastAsia="Times New Roman" w:hAnsi="var(--ds-font-family-code)" w:cs="Courier New"/>
+          <w:color w:val="FFFFFF"/>
+          <w:kern w:val="0"/>
+          <w:sz w:val="20"/>
+          <w:szCs w:val="20"/>
+          <w14:ligatures w14:val="none"/>
+        </w:rPr>
+        <w:t>style</w:t>
+      </w:r>
+      <w:r>
+        <w:rPr>
+          <w:rFonts w:ascii="var(--ds-font-family-code)" w:eastAsia="Times New Roman" w:hAnsi="var(--ds-font-family-code)" w:cs="Courier New"/>
+          <w:color w:val="81A1C1"/>
+          <w:kern w:val="0"/>
+          <w:sz w:val="20"/>
+          <w:szCs w:val="20"/>
+          <w14:ligatures w14:val="none"/>
+        </w:rPr>
+        <w:t>.</w:t>
+      </w:r>
+      <w:r>
+        <w:rPr>
+          <w:rFonts w:ascii="var(--ds-font-family-code)" w:eastAsia="Times New Roman" w:hAnsi="var(--ds-font-family-code)" w:cs="Courier New"/>
+          <w:color w:val="FFFFFF"/>
+          <w:kern w:val="0"/>
+          <w:sz w:val="20"/>
+          <w:szCs w:val="20"/>
+          <w14:ligatures w14:val="none"/>
+        </w:rPr>
+        <w:t>display</w:t>
+      </w:r>
+      <w:proofErr w:type="spellEnd"/>
+      <w:r>
+        <w:rPr>
+          <w:rFonts w:ascii="var(--ds-font-family-code)" w:eastAsia="Times New Roman" w:hAnsi="var(--ds-font-family-code)" w:cs="Courier New"/>
+          <w:color w:val="FFFFFF"/>
+          <w:kern w:val="0"/>
+          <w:sz w:val="20"/>
+          <w:szCs w:val="20"/>
+          <w14:ligatures w14:val="none"/>
+        </w:rPr>
+        <w:t xml:space="preserve"> </w:t>
+      </w:r>
+      <w:r>
+        <w:rPr>
+          <w:rFonts w:ascii="var(--ds-font-family-code)" w:eastAsia="Times New Roman" w:hAnsi="var(--ds-font-family-code)" w:cs="Courier New"/>
+          <w:color w:val="81A1C1"/>
+          <w:kern w:val="0"/>
+          <w:sz w:val="20"/>
+          <w:szCs w:val="20"/>
+          <w14:ligatures w14:val="none"/>
+        </w:rPr>
+        <w:t>=</w:t>
+      </w:r>
+      <w:r>
+        <w:rPr>
+          <w:rFonts w:ascii="var(--ds-font-family-code)" w:eastAsia="Times New Roman" w:hAnsi="var(--ds-font-family-code)" w:cs="Courier New"/>
+          <w:color w:val="FFFFFF"/>
+          <w:kern w:val="0"/>
+          <w:sz w:val="20"/>
+          <w:szCs w:val="20"/>
+          <w14:ligatures w14:val="none"/>
+        </w:rPr>
+        <w:t xml:space="preserve"> </w:t>
+      </w:r>
+      <w:r>
+        <w:rPr>
+          <w:rFonts w:ascii="var(--ds-font-family-code)" w:eastAsia="Times New Roman" w:hAnsi="var(--ds-font-family-code)" w:cs="Courier New"/>
+          <w:color w:val="A3BE8C"/>
+          <w:kern w:val="0"/>
+          <w:sz w:val="20"/>
+          <w:szCs w:val="20"/>
+          <w14:ligatures w14:val="none"/>
+        </w:rPr>
+        <w:t>"block</w:t>
+      </w:r>
+      <w:proofErr w:type="gramStart"/>
+      <w:r>
+        <w:rPr>
+          <w:rFonts w:ascii="var(--ds-font-family-code)" w:eastAsia="Times New Roman" w:hAnsi="var(--ds-font-family-code)" w:cs="Courier New"/>
+          <w:color w:val="A3BE8C"/>
+          <w:kern w:val="0"/>
+          <w:sz w:val="20"/>
+          <w:szCs w:val="20"/>
+          <w14:ligatures w14:val="none"/>
+        </w:rPr>
+        <w:t>"</w:t>
+      </w:r>
+      <w:r>
+        <w:rPr>
+          <w:rFonts w:ascii="var(--ds-font-family-code)" w:eastAsia="Times New Roman" w:hAnsi="var(--ds-font-family-code)" w:cs="Courier New"/>
+          <w:color w:val="81A1C1"/>
+          <w:kern w:val="0"/>
+          <w:sz w:val="20"/>
+          <w:szCs w:val="20"/>
+          <w14:ligatures w14:val="none"/>
+        </w:rPr>
+        <w:t>;</w:t>
+      </w:r>
+      <w:proofErr w:type="gramEnd"/>
+    </w:p>
+    <w:p>
+      <w:pPr>
+        <w:shd w:val="clear" w:color="auto" w:fill="181D28"/>
+        <w:tabs>
+          <w:tab w:val="left" w:pos="916"/>
+          <w:tab w:val="left" w:pos="1832"/>
+          <w:tab w:val="left" w:pos="2748"/>
+          <w:tab w:val="left" w:pos="3664"/>
+          <w:tab w:val="left" w:pos="4580"/>
+          <w:tab w:val="left" w:pos="5496"/>
+          <w:tab w:val="left" w:pos="6412"/>
+          <w:tab w:val="left" w:pos="7328"/>
+          <w:tab w:val="left" w:pos="8244"/>
+          <w:tab w:val="left" w:pos="9160"/>
+          <w:tab w:val="left" w:pos="10076"/>
+          <w:tab w:val="left" w:pos="10992"/>
+          <w:tab w:val="left" w:pos="11908"/>
+          <w:tab w:val="left" w:pos="12824"/>
+          <w:tab w:val="left" w:pos="13740"/>
+          <w:tab w:val="left" w:pos="14656"/>
+        </w:tabs>
+        <w:wordWrap w:val="0"/>
+        <w:spacing w:after="0" w:line="240" w:lineRule="auto"/>
+        <w:rPr>
+          <w:rFonts w:ascii="var(--ds-font-family-code)" w:eastAsia="Times New Roman" w:hAnsi="var(--ds-font-family-code)" w:cs="Courier New"/>
+          <w:color w:val="FFFFFF"/>
+          <w:kern w:val="0"/>
+          <w:sz w:val="20"/>
+          <w:szCs w:val="20"/>
+          <w14:ligatures w14:val="none"/>
+        </w:rPr>
+      </w:pPr>
+      <w:r>
+        <w:rPr>
+          <w:rFonts w:ascii="var(--ds-font-family-code)" w:eastAsia="Times New Roman" w:hAnsi="var(--ds-font-family-code)" w:cs="Courier New"/>
+          <w:color w:val="FFFFFF"/>
+          <w:kern w:val="0"/>
+          <w:sz w:val="20"/>
+          <w:szCs w:val="20"/>
+          <w14:ligatures w14:val="none"/>
+        </w:rPr>
+        <w:t xml:space="preserve">    </w:t>
+      </w:r>
+    </w:p>
+    <w:p>
+      <w:pPr>
+        <w:shd w:val="clear" w:color="auto" w:fill="181D28"/>
+        <w:tabs>
+          <w:tab w:val="left" w:pos="916"/>
+          <w:tab w:val="left" w:pos="1832"/>
+          <w:tab w:val="left" w:pos="2748"/>
+          <w:tab w:val="left" w:pos="3664"/>
+          <w:tab w:val="left" w:pos="4580"/>
+          <w:tab w:val="left" w:pos="5496"/>
+          <w:tab w:val="left" w:pos="6412"/>
+          <w:tab w:val="left" w:pos="7328"/>
+          <w:tab w:val="left" w:pos="8244"/>
+          <w:tab w:val="left" w:pos="9160"/>
+          <w:tab w:val="left" w:pos="10076"/>
+          <w:tab w:val="left" w:pos="10992"/>
+          <w:tab w:val="left" w:pos="11908"/>
+          <w:tab w:val="left" w:pos="12824"/>
+          <w:tab w:val="left" w:pos="13740"/>
+          <w:tab w:val="left" w:pos="14656"/>
+        </w:tabs>
+        <w:wordWrap w:val="0"/>
+        <w:spacing w:after="0" w:line="240" w:lineRule="auto"/>
+        <w:rPr>
+          <w:rFonts w:ascii="var(--ds-font-family-code)" w:eastAsia="Times New Roman" w:hAnsi="var(--ds-font-family-code)" w:cs="Courier New"/>
+          <w:color w:val="FFFFFF"/>
+          <w:kern w:val="0"/>
+          <w:sz w:val="20"/>
+          <w:szCs w:val="20"/>
+          <w14:ligatures w14:val="none"/>
+        </w:rPr>
+      </w:pPr>
+      <w:r>
+        <w:rPr>
+          <w:rFonts w:ascii="var(--ds-font-family-code)" w:eastAsia="Times New Roman" w:hAnsi="var(--ds-font-family-code)" w:cs="Courier New"/>
+          <w:color w:val="FFFFFF"/>
+          <w:kern w:val="0"/>
+          <w:sz w:val="20"/>
+          <w:szCs w:val="20"/>
+          <w14:ligatures w14:val="none"/>
+        </w:rPr>
+        <w:t xml:space="preserve">    </w:t>
+      </w:r>
+      <w:r>
+        <w:rPr>
+          <w:rFonts w:ascii="var(--ds-font-family-code)" w:eastAsia="Times New Roman" w:hAnsi="var(--ds-font-family-code)" w:cs="Courier New"/>
+          <w:color w:val="636F88"/>
+          <w:kern w:val="0"/>
+          <w:sz w:val="20"/>
+          <w:szCs w:val="20"/>
+          <w14:ligatures w14:val="none"/>
+        </w:rPr>
+        <w:t xml:space="preserve">// First play video, then request </w:t>
+      </w:r>
+      <w:proofErr w:type="spellStart"/>
+      <w:r>
+        <w:rPr>
+          <w:rFonts w:ascii="var(--ds-font-family-code)" w:eastAsia="Times New Roman" w:hAnsi="var(--ds-font-family-code)" w:cs="Courier New"/>
+          <w:color w:val="636F88"/>
+          <w:kern w:val="0"/>
+          <w:sz w:val="20"/>
+          <w:szCs w:val="20"/>
+          <w14:ligatures w14:val="none"/>
+        </w:rPr>
+        <w:t>fullscreen</w:t>
+      </w:r>
+      <w:proofErr w:type="spellEnd"/>
+      <w:r>
+        <w:rPr>
+          <w:rFonts w:ascii="var(--ds-font-family-code)" w:eastAsia="Times New Roman" w:hAnsi="var(--ds-font-family-code)" w:cs="Courier New"/>
+          <w:color w:val="636F88"/>
+          <w:kern w:val="0"/>
+          <w:sz w:val="20"/>
+          <w:szCs w:val="20"/>
+          <w14:ligatures w14:val="none"/>
+        </w:rPr>
+        <w:t xml:space="preserve"> after user interaction</w:t>
+      </w:r>
+    </w:p>
+    <w:p>
+      <w:pPr>
+        <w:shd w:val="clear" w:color="auto" w:fill="181D28"/>
+        <w:tabs>
+          <w:tab w:val="left" w:pos="916"/>
+          <w:tab w:val="left" w:pos="1832"/>
+          <w:tab w:val="left" w:pos="2748"/>
+          <w:tab w:val="left" w:pos="3664"/>
+          <w:tab w:val="left" w:pos="4580"/>
+          <w:tab w:val="left" w:pos="5496"/>
+          <w:tab w:val="left" w:pos="6412"/>
+          <w:tab w:val="left" w:pos="7328"/>
+          <w:tab w:val="left" w:pos="8244"/>
+          <w:tab w:val="left" w:pos="9160"/>
+          <w:tab w:val="left" w:pos="10076"/>
+          <w:tab w:val="left" w:pos="10992"/>
+          <w:tab w:val="left" w:pos="11908"/>
+          <w:tab w:val="left" w:pos="12824"/>
+          <w:tab w:val="left" w:pos="13740"/>
+          <w:tab w:val="left" w:pos="14656"/>
+        </w:tabs>
+        <w:wordWrap w:val="0"/>
+        <w:spacing w:after="0" w:line="240" w:lineRule="auto"/>
+        <w:rPr>
+          <w:rFonts w:ascii="var(--ds-font-family-code)" w:eastAsia="Times New Roman" w:hAnsi="var(--ds-font-family-code)" w:cs="Courier New"/>
+          <w:color w:val="FFFFFF"/>
+          <w:kern w:val="0"/>
+          <w:sz w:val="20"/>
+          <w:szCs w:val="20"/>
+          <w14:ligatures w14:val="none"/>
+        </w:rPr>
+      </w:pPr>
+      <w:r>
+        <w:rPr>
+          <w:rFonts w:ascii="var(--ds-font-family-code)" w:eastAsia="Times New Roman" w:hAnsi="var(--ds-font-family-code)" w:cs="Courier New"/>
+          <w:color w:val="FFFFFF"/>
+          <w:kern w:val="0"/>
+          <w:sz w:val="20"/>
+          <w:szCs w:val="20"/>
+          <w14:ligatures w14:val="none"/>
+        </w:rPr>
+        <w:t xml:space="preserve">    </w:t>
+      </w:r>
+      <w:proofErr w:type="spellStart"/>
+      <w:r>
+        <w:rPr>
+          <w:rFonts w:ascii="var(--ds-font-family-code)" w:eastAsia="Times New Roman" w:hAnsi="var(--ds-font-family-code)" w:cs="Courier New"/>
+          <w:color w:val="88C0D0"/>
+          <w:kern w:val="0"/>
+          <w:sz w:val="20"/>
+          <w:szCs w:val="20"/>
+          <w14:ligatures w14:val="none"/>
+        </w:rPr>
+        <w:t>nextVideo</w:t>
+      </w:r>
+      <w:proofErr w:type="spellEnd"/>
+      <w:r>
+        <w:rPr>
+          <w:rFonts w:ascii="var(--ds-font-family-code)" w:eastAsia="Times New Roman" w:hAnsi="var(--ds-font-family-code)" w:cs="Courier New"/>
+          <w:color w:val="81A1C1"/>
+          <w:kern w:val="0"/>
+          <w:sz w:val="20"/>
+          <w:szCs w:val="20"/>
+          <w14:ligatures w14:val="none"/>
+        </w:rPr>
+        <w:t>(</w:t>
+      </w:r>
+      <w:proofErr w:type="gramStart"/>
+      <w:r>
+        <w:rPr>
+          <w:rFonts w:ascii="var(--ds-font-family-code)" w:eastAsia="Times New Roman" w:hAnsi="var(--ds-font-family-code)" w:cs="Courier New"/>
+          <w:color w:val="81A1C1"/>
+          <w:kern w:val="0"/>
+          <w:sz w:val="20"/>
+          <w:szCs w:val="20"/>
+          <w14:ligatures w14:val="none"/>
+        </w:rPr>
+        <w:t>);</w:t>
+      </w:r>
+      <w:proofErr w:type="gramEnd"/>
+    </w:p>
+    <w:p>
+      <w:pPr>
+        <w:shd w:val="clear" w:color="auto" w:fill="181D28"/>
+        <w:tabs>
+          <w:tab w:val="left" w:pos="916"/>
+          <w:tab w:val="left" w:pos="1832"/>
+          <w:tab w:val="left" w:pos="2748"/>
+          <w:tab w:val="left" w:pos="3664"/>
+          <w:tab w:val="left" w:pos="4580"/>
+          <w:tab w:val="left" w:pos="5496"/>
+          <w:tab w:val="left" w:pos="6412"/>
+          <w:tab w:val="left" w:pos="7328"/>
+          <w:tab w:val="left" w:pos="8244"/>
+          <w:tab w:val="left" w:pos="9160"/>
+          <w:tab w:val="left" w:pos="10076"/>
+          <w:tab w:val="left" w:pos="10992"/>
+          <w:tab w:val="left" w:pos="11908"/>
+          <w:tab w:val="left" w:pos="12824"/>
+          <w:tab w:val="left" w:pos="13740"/>
+          <w:tab w:val="left" w:pos="14656"/>
+        </w:tabs>
+        <w:wordWrap w:val="0"/>
+        <w:spacing w:after="0" w:line="240" w:lineRule="auto"/>
+        <w:rPr>
+          <w:rFonts w:ascii="var(--ds-font-family-code)" w:eastAsia="Times New Roman" w:hAnsi="var(--ds-font-family-code)" w:cs="Courier New"/>
+          <w:color w:val="FFFFFF"/>
+          <w:kern w:val="0"/>
+          <w:sz w:val="20"/>
+          <w:szCs w:val="20"/>
+          <w14:ligatures w14:val="none"/>
+        </w:rPr>
+      </w:pPr>
+      <w:r>
+        <w:rPr>
+          <w:rFonts w:ascii="var(--ds-font-family-code)" w:eastAsia="Times New Roman" w:hAnsi="var(--ds-font-family-code)" w:cs="Courier New"/>
+          <w:color w:val="FFFFFF"/>
+          <w:kern w:val="0"/>
+          <w:sz w:val="20"/>
+          <w:szCs w:val="20"/>
+          <w14:ligatures w14:val="none"/>
+        </w:rPr>
+        <w:t xml:space="preserve">    </w:t>
+      </w:r>
+      <w:proofErr w:type="spellStart"/>
+      <w:r>
+        <w:rPr>
+          <w:rFonts w:ascii="var(--ds-font-family-code)" w:eastAsia="Times New Roman" w:hAnsi="var(--ds-font-family-code)" w:cs="Courier New"/>
+          <w:color w:val="FFFFFF"/>
+          <w:kern w:val="0"/>
+          <w:sz w:val="20"/>
+          <w:szCs w:val="20"/>
+          <w14:ligatures w14:val="none"/>
+        </w:rPr>
+        <w:t>document</w:t>
+      </w:r>
+      <w:r>
+        <w:rPr>
+          <w:rFonts w:ascii="var(--ds-font-family-code)" w:eastAsia="Times New Roman" w:hAnsi="var(--ds-font-family-code)" w:cs="Courier New"/>
+          <w:color w:val="81A1C1"/>
+          <w:kern w:val="0"/>
+          <w:sz w:val="20"/>
+          <w:szCs w:val="20"/>
+          <w14:ligatures w14:val="none"/>
+        </w:rPr>
+        <w:t>.</w:t>
+      </w:r>
+      <w:r>
+        <w:rPr>
+          <w:rFonts w:ascii="var(--ds-font-family-code)" w:eastAsia="Times New Roman" w:hAnsi="var(--ds-font-family-code)" w:cs="Courier New"/>
+          <w:color w:val="88C0D0"/>
+          <w:kern w:val="0"/>
+          <w:sz w:val="20"/>
+          <w:szCs w:val="20"/>
+          <w14:ligatures w14:val="none"/>
+        </w:rPr>
+        <w:t>getElementById</w:t>
+      </w:r>
+      <w:proofErr w:type="spellEnd"/>
+      <w:r>
+        <w:rPr>
+          <w:rFonts w:ascii="var(--ds-font-family-code)" w:eastAsia="Times New Roman" w:hAnsi="var(--ds-font-family-code)" w:cs="Courier New"/>
+          <w:color w:val="81A1C1"/>
+          <w:kern w:val="0"/>
+          <w:sz w:val="20"/>
+          <w:szCs w:val="20"/>
+          <w14:ligatures w14:val="none"/>
+        </w:rPr>
+        <w:t>(</w:t>
+      </w:r>
+      <w:r>
+        <w:rPr>
+          <w:rFonts w:ascii="var(--ds-font-family-code)" w:eastAsia="Times New Roman" w:hAnsi="var(--ds-font-family-code)" w:cs="Courier New"/>
+          <w:color w:val="A3BE8C"/>
+          <w:kern w:val="0"/>
+          <w:sz w:val="20"/>
+          <w:szCs w:val="20"/>
+          <w14:ligatures w14:val="none"/>
+        </w:rPr>
+        <w:t>"play-video"</w:t>
+      </w:r>
+      <w:r>
+        <w:rPr>
+          <w:rFonts w:ascii="var(--ds-font-family-code)" w:eastAsia="Times New Roman" w:hAnsi="var(--ds-font-family-code)" w:cs="Courier New"/>
+          <w:color w:val="81A1C1"/>
+          <w:kern w:val="0"/>
+          <w:sz w:val="20"/>
+          <w:szCs w:val="20"/>
+          <w14:ligatures w14:val="none"/>
+        </w:rPr>
+        <w:t>).</w:t>
+      </w:r>
+      <w:proofErr w:type="spellStart"/>
+      <w:r>
+        <w:rPr>
+          <w:rFonts w:ascii="var(--ds-font-family-code)" w:eastAsia="Times New Roman" w:hAnsi="var(--ds-font-family-code)" w:cs="Courier New"/>
+          <w:color w:val="88C0D0"/>
+          <w:kern w:val="0"/>
+          <w:sz w:val="20"/>
+          <w:szCs w:val="20"/>
+          <w14:ligatures w14:val="none"/>
+        </w:rPr>
+        <w:t>onplaying</w:t>
+      </w:r>
+      <w:proofErr w:type="spellEnd"/>
+      <w:r>
+        <w:rPr>
+          <w:rFonts w:ascii="var(--ds-font-family-code)" w:eastAsia="Times New Roman" w:hAnsi="var(--ds-font-family-code)" w:cs="Courier New"/>
+          <w:color w:val="FFFFFF"/>
+          <w:kern w:val="0"/>
+          <w:sz w:val="20"/>
+          <w:szCs w:val="20"/>
+          <w14:ligatures w14:val="none"/>
+        </w:rPr>
+        <w:t xml:space="preserve"> </w:t>
+      </w:r>
+      <w:r>
+        <w:rPr>
+          <w:rFonts w:ascii="var(--ds-font-family-code)" w:eastAsia="Times New Roman" w:hAnsi="var(--ds-font-family-code)" w:cs="Courier New"/>
+          <w:color w:val="81A1C1"/>
+          <w:kern w:val="0"/>
+          <w:sz w:val="20"/>
+          <w:szCs w:val="20"/>
+          <w14:ligatures w14:val="none"/>
+        </w:rPr>
+        <w:t>=</w:t>
+      </w:r>
+      <w:r>
+        <w:rPr>
+          <w:rFonts w:ascii="var(--ds-font-family-code)" w:eastAsia="Times New Roman" w:hAnsi="var(--ds-font-family-code)" w:cs="Courier New"/>
+          <w:color w:val="FFFFFF"/>
+          <w:kern w:val="0"/>
+          <w:sz w:val="20"/>
+          <w:szCs w:val="20"/>
+          <w14:ligatures w14:val="none"/>
+        </w:rPr>
+        <w:t xml:space="preserve"> </w:t>
+      </w:r>
+      <w:r>
+        <w:rPr>
+          <w:rFonts w:ascii="var(--ds-font-family-code)" w:eastAsia="Times New Roman" w:hAnsi="var(--ds-font-family-code)" w:cs="Courier New"/>
+          <w:color w:val="81A1C1"/>
+          <w:kern w:val="0"/>
+          <w:sz w:val="20"/>
+          <w:szCs w:val="20"/>
+          <w14:ligatures w14:val="none"/>
+        </w:rPr>
+        <w:t>function()</w:t>
+      </w:r>
+      <w:r>
+        <w:rPr>
+          <w:rFonts w:ascii="var(--ds-font-family-code)" w:eastAsia="Times New Roman" w:hAnsi="var(--ds-font-family-code)" w:cs="Courier New"/>
+          <w:color w:val="FFFFFF"/>
+          <w:kern w:val="0"/>
+          <w:sz w:val="20"/>
+          <w:szCs w:val="20"/>
+          <w14:ligatures w14:val="none"/>
+        </w:rPr>
+        <w:t xml:space="preserve"> </w:t>
+      </w:r>
+      <w:r>
+        <w:rPr>
+          <w:rFonts w:ascii="var(--ds-font-family-code)" w:eastAsia="Times New Roman" w:hAnsi="var(--ds-font-family-code)" w:cs="Courier New"/>
+          <w:color w:val="81A1C1"/>
+          <w:kern w:val="0"/>
+          <w:sz w:val="20"/>
+          <w:szCs w:val="20"/>
+          <w14:ligatures w14:val="none"/>
+        </w:rPr>
+        <w:t>{</w:t>
+      </w:r>
+    </w:p>
+    <w:p>
+      <w:pPr>
+        <w:shd w:val="clear" w:color="auto" w:fill="181D28"/>
+        <w:tabs>
+          <w:tab w:val="left" w:pos="916"/>
+          <w:tab w:val="left" w:pos="1832"/>
+          <w:tab w:val="left" w:pos="2748"/>
+          <w:tab w:val="left" w:pos="3664"/>
+          <w:tab w:val="left" w:pos="4580"/>
+          <w:tab w:val="left" w:pos="5496"/>
+          <w:tab w:val="left" w:pos="6412"/>
+          <w:tab w:val="left" w:pos="7328"/>
+          <w:tab w:val="left" w:pos="8244"/>
+          <w:tab w:val="left" w:pos="9160"/>
+          <w:tab w:val="left" w:pos="10076"/>
+          <w:tab w:val="left" w:pos="10992"/>
+          <w:tab w:val="left" w:pos="11908"/>
+          <w:tab w:val="left" w:pos="12824"/>
+          <w:tab w:val="left" w:pos="13740"/>
+          <w:tab w:val="left" w:pos="14656"/>
+        </w:tabs>
+        <w:wordWrap w:val="0"/>
+        <w:spacing w:after="0" w:line="240" w:lineRule="auto"/>
+        <w:rPr>
+          <w:rFonts w:ascii="var(--ds-font-family-code)" w:eastAsia="Times New Roman" w:hAnsi="var(--ds-font-family-code)" w:cs="Courier New"/>
+          <w:color w:val="FFFFFF"/>
+          <w:kern w:val="0"/>
+          <w:sz w:val="20"/>
+          <w:szCs w:val="20"/>
+          <w14:ligatures w14:val="none"/>
+        </w:rPr>
+      </w:pPr>
+      <w:r>
+        <w:rPr>
+          <w:rFonts w:ascii="var(--ds-font-family-code)" w:eastAsia="Times New Roman" w:hAnsi="var(--ds-font-family-code)" w:cs="Courier New"/>
+          <w:color w:val="FFFFFF"/>
+          <w:kern w:val="0"/>
+          <w:sz w:val="20"/>
+          <w:szCs w:val="20"/>
+          <w14:ligatures w14:val="none"/>
+        </w:rPr>
+        <w:t xml:space="preserve">        </w:t>
+      </w:r>
+      <w:proofErr w:type="spellStart"/>
+      <w:r>
+        <w:rPr>
+          <w:rFonts w:ascii="var(--ds-font-family-code)" w:eastAsia="Times New Roman" w:hAnsi="var(--ds-font-family-code)" w:cs="Courier New"/>
+          <w:color w:val="81A1C1"/>
+          <w:kern w:val="0"/>
+          <w:sz w:val="20"/>
+          <w:szCs w:val="20"/>
+          <w14:ligatures w14:val="none"/>
+        </w:rPr>
+        <w:t>this.</w:t>
+      </w:r>
+      <w:r>
+        <w:rPr>
+          <w:rFonts w:ascii="var(--ds-font-family-code)" w:eastAsia="Times New Roman" w:hAnsi="var(--ds-font-family-code)" w:cs="Courier New"/>
+          <w:color w:val="88C0D0"/>
+          <w:kern w:val="0"/>
+          <w:sz w:val="20"/>
+          <w:szCs w:val="20"/>
+          <w14:ligatures w14:val="none"/>
+        </w:rPr>
+        <w:t>requestFullscreen</w:t>
+      </w:r>
+      <w:proofErr w:type="spellEnd"/>
+      <w:r>
+        <w:rPr>
+          <w:rFonts w:ascii="var(--ds-font-family-code)" w:eastAsia="Times New Roman" w:hAnsi="var(--ds-font-family-code)" w:cs="Courier New"/>
+          <w:color w:val="81A1C1"/>
+          <w:kern w:val="0"/>
+          <w:sz w:val="20"/>
+          <w:szCs w:val="20"/>
+          <w14:ligatures w14:val="none"/>
+        </w:rPr>
+        <w:t>().</w:t>
+      </w:r>
+      <w:r>
+        <w:rPr>
+          <w:rFonts w:ascii="var(--ds-font-family-code)" w:eastAsia="Times New Roman" w:hAnsi="var(--ds-font-family-code)" w:cs="Courier New"/>
+          <w:color w:val="88C0D0"/>
+          <w:kern w:val="0"/>
+          <w:sz w:val="20"/>
+          <w:szCs w:val="20"/>
+          <w14:ligatures w14:val="none"/>
+        </w:rPr>
+        <w:t>catch</w:t>
+      </w:r>
+      <w:r>
+        <w:rPr>
+          <w:rFonts w:ascii="var(--ds-font-family-code)" w:eastAsia="Times New Roman" w:hAnsi="var(--ds-font-family-code)" w:cs="Courier New"/>
+          <w:color w:val="81A1C1"/>
+          <w:kern w:val="0"/>
+          <w:sz w:val="20"/>
+          <w:szCs w:val="20"/>
+          <w14:ligatures w14:val="none"/>
+        </w:rPr>
+        <w:t>(</w:t>
+      </w:r>
+      <w:r>
+        <w:rPr>
+          <w:rFonts w:ascii="var(--ds-font-family-code)" w:eastAsia="Times New Roman" w:hAnsi="var(--ds-font-family-code)" w:cs="Courier New"/>
+          <w:color w:val="FFFFFF"/>
+          <w:kern w:val="0"/>
+          <w:sz w:val="20"/>
+          <w:szCs w:val="20"/>
+          <w14:ligatures w14:val="none"/>
+        </w:rPr>
+        <w:t xml:space="preserve">err </w:t>
+      </w:r>
+      <w:r>
+        <w:rPr>
+          <w:rFonts w:ascii="var(--ds-font-family-code)" w:eastAsia="Times New Roman" w:hAnsi="var(--ds-font-family-code)" w:cs="Courier New"/>
+          <w:color w:val="81A1C1"/>
+          <w:kern w:val="0"/>
+          <w:sz w:val="20"/>
+          <w:szCs w:val="20"/>
+          <w14:ligatures w14:val="none"/>
+        </w:rPr>
+        <w:t>=&gt;</w:t>
+      </w:r>
+      <w:r>
+        <w:rPr>
+          <w:rFonts w:ascii="var(--ds-font-family-code)" w:eastAsia="Times New Roman" w:hAnsi="var(--ds-font-family-code)" w:cs="Courier New"/>
+          <w:color w:val="FFFFFF"/>
+          <w:kern w:val="0"/>
+          <w:sz w:val="20"/>
+          <w:szCs w:val="20"/>
+          <w14:ligatures w14:val="none"/>
+        </w:rPr>
+        <w:t xml:space="preserve"> </w:t>
+      </w:r>
+      <w:r>
+        <w:rPr>
+          <w:rFonts w:ascii="var(--ds-font-family-code)" w:eastAsia="Times New Roman" w:hAnsi="var(--ds-font-family-code)" w:cs="Courier New"/>
+          <w:color w:val="81A1C1"/>
+          <w:kern w:val="0"/>
+          <w:sz w:val="20"/>
+          <w:szCs w:val="20"/>
+          <w14:ligatures w14:val="none"/>
+        </w:rPr>
+        <w:t>{</w:t>
+      </w:r>
+    </w:p>
+    <w:p>
+      <w:pPr>
+        <w:shd w:val="clear" w:color="auto" w:fill="181D28"/>
+        <w:tabs>
+          <w:tab w:val="left" w:pos="916"/>
+          <w:tab w:val="left" w:pos="1832"/>
+          <w:tab w:val="left" w:pos="2748"/>
+          <w:tab w:val="left" w:pos="3664"/>
+          <w:tab w:val="left" w:pos="4580"/>
+          <w:tab w:val="left" w:pos="5496"/>
+          <w:tab w:val="left" w:pos="6412"/>
+          <w:tab w:val="left" w:pos="7328"/>
+          <w:tab w:val="left" w:pos="8244"/>
+          <w:tab w:val="left" w:pos="9160"/>
+          <w:tab w:val="left" w:pos="10076"/>
+          <w:tab w:val="left" w:pos="10992"/>
+          <w:tab w:val="left" w:pos="11908"/>
+          <w:tab w:val="left" w:pos="12824"/>
+          <w:tab w:val="left" w:pos="13740"/>
+          <w:tab w:val="left" w:pos="14656"/>
+        </w:tabs>
+        <w:wordWrap w:val="0"/>
+        <w:spacing w:after="0" w:line="240" w:lineRule="auto"/>
+        <w:rPr>
+          <w:rFonts w:ascii="var(--ds-font-family-code)" w:eastAsia="Times New Roman" w:hAnsi="var(--ds-font-family-code)" w:cs="Courier New"/>
+          <w:color w:val="FFFFFF"/>
+          <w:kern w:val="0"/>
+          <w:sz w:val="20"/>
+          <w:szCs w:val="20"/>
+          <w14:ligatures w14:val="none"/>
+        </w:rPr>
+      </w:pPr>
+      <w:r>
+        <w:rPr>
+          <w:rFonts w:ascii="var(--ds-font-family-code)" w:eastAsia="Times New Roman" w:hAnsi="var(--ds-font-family-code)" w:cs="Courier New"/>
+          <w:color w:val="FFFFFF"/>
+          <w:kern w:val="0"/>
+          <w:sz w:val="20"/>
+          <w:szCs w:val="20"/>
+          <w14:ligatures w14:val="none"/>
+        </w:rPr>
+        <w:t xml:space="preserve">            console</w:t>
+      </w:r>
+      <w:r>
+        <w:rPr>
+          <w:rFonts w:ascii="var(--ds-font-family-code)" w:eastAsia="Times New Roman" w:hAnsi="var(--ds-font-family-code)" w:cs="Courier New"/>
+          <w:color w:val="81A1C1"/>
+          <w:kern w:val="0"/>
+          <w:sz w:val="20"/>
+          <w:szCs w:val="20"/>
+          <w14:ligatures w14:val="none"/>
+        </w:rPr>
+        <w:t>.</w:t>
+      </w:r>
+      <w:r>
+        <w:rPr>
+          <w:rFonts w:ascii="var(--ds-font-family-code)" w:eastAsia="Times New Roman" w:hAnsi="var(--ds-font-family-code)" w:cs="Courier New"/>
+          <w:color w:val="88C0D0"/>
+          <w:kern w:val="0"/>
+          <w:sz w:val="20"/>
+          <w:szCs w:val="20"/>
+          <w14:ligatures w14:val="none"/>
+        </w:rPr>
+        <w:t>log</w:t>
+      </w:r>
+      <w:r>
+        <w:rPr>
+          <w:rFonts w:ascii="var(--ds-font-family-code)" w:eastAsia="Times New Roman" w:hAnsi="var(--ds-font-family-code)" w:cs="Courier New"/>
+          <w:color w:val="81A1C1"/>
+          <w:kern w:val="0"/>
+          <w:sz w:val="20"/>
+          <w:szCs w:val="20"/>
+          <w14:ligatures w14:val="none"/>
+        </w:rPr>
+        <w:t>(</w:t>
+      </w:r>
+      <w:r>
+        <w:rPr>
+          <w:rFonts w:ascii="var(--ds-font-family-code)" w:eastAsia="Times New Roman" w:hAnsi="var(--ds-font-family-code)" w:cs="Courier New"/>
+          <w:color w:val="A3BE8C"/>
+          <w:kern w:val="0"/>
+          <w:sz w:val="20"/>
+          <w:szCs w:val="20"/>
+          <w14:ligatures w14:val="none"/>
+        </w:rPr>
+        <w:t>"Fullscreen error:"</w:t>
+      </w:r>
+      <w:r>
+        <w:rPr>
+          <w:rFonts w:ascii="var(--ds-font-family-code)" w:eastAsia="Times New Roman" w:hAnsi="var(--ds-font-family-code)" w:cs="Courier New"/>
+          <w:color w:val="81A1C1"/>
+          <w:kern w:val="0"/>
+          <w:sz w:val="20"/>
+          <w:szCs w:val="20"/>
+          <w14:ligatures w14:val="none"/>
+        </w:rPr>
+        <w:t>,</w:t>
+      </w:r>
+      <w:r>
+        <w:rPr>
+          <w:rFonts w:ascii="var(--ds-font-family-code)" w:eastAsia="Times New Roman" w:hAnsi="var(--ds-font-family-code)" w:cs="Courier New"/>
+          <w:color w:val="FFFFFF"/>
+          <w:kern w:val="0"/>
+          <w:sz w:val="20"/>
+          <w:szCs w:val="20"/>
+          <w14:ligatures w14:val="none"/>
+        </w:rPr>
+        <w:t xml:space="preserve"> err</w:t>
+      </w:r>
+      <w:proofErr w:type="gramStart"/>
+      <w:r>
+        <w:rPr>
+          <w:rFonts w:ascii="var(--ds-font-family-code)" w:eastAsia="Times New Roman" w:hAnsi="var(--ds-font-family-code)" w:cs="Courier New"/>
+          <w:color w:val="81A1C1"/>
+          <w:kern w:val="0"/>
+          <w:sz w:val="20"/>
+          <w:szCs w:val="20"/>
+          <w14:ligatures w14:val="none"/>
+        </w:rPr>
+        <w:t>);</w:t>
+      </w:r>
+      <w:proofErr w:type="gramEnd"/>
+    </w:p>
+    <w:p>
+      <w:pPr>
+        <w:shd w:val="clear" w:color="auto" w:fill="181D28"/>
+        <w:tabs>
+          <w:tab w:val="left" w:pos="916"/>
+          <w:tab w:val="left" w:pos="1832"/>
+          <w:tab w:val="left" w:pos="2748"/>
+          <w:tab w:val="left" w:pos="3664"/>
+          <w:tab w:val="left" w:pos="4580"/>
+          <w:tab w:val="left" w:pos="5496"/>
+          <w:tab w:val="left" w:pos="6412"/>
+          <w:tab w:val="left" w:pos="7328"/>
+          <w:tab w:val="left" w:pos="8244"/>
+          <w:tab w:val="left" w:pos="9160"/>
+          <w:tab w:val="left" w:pos="10076"/>
+          <w:tab w:val="left" w:pos="10992"/>
+          <w:tab w:val="left" w:pos="11908"/>
+          <w:tab w:val="left" w:pos="12824"/>
+          <w:tab w:val="left" w:pos="13740"/>
+          <w:tab w:val="left" w:pos="14656"/>
+        </w:tabs>
+        <w:wordWrap w:val="0"/>
+        <w:spacing w:after="0" w:line="240" w:lineRule="auto"/>
+        <w:rPr>
+          <w:rFonts w:ascii="var(--ds-font-family-code)" w:eastAsia="Times New Roman" w:hAnsi="var(--ds-font-family-code)" w:cs="Courier New"/>
+          <w:color w:val="FFFFFF"/>
+          <w:kern w:val="0"/>
+          <w:sz w:val="20"/>
+          <w:szCs w:val="20"/>
+          <w14:ligatures w14:val="none"/>
+        </w:rPr>
+      </w:pPr>
+      <w:r>
+        <w:rPr>
+          <w:rFonts w:ascii="var(--ds-font-family-code)" w:eastAsia="Times New Roman" w:hAnsi="var(--ds-font-family-code)" w:cs="Courier New"/>
+          <w:color w:val="FFFFFF"/>
+          <w:kern w:val="0"/>
+          <w:sz w:val="20"/>
+          <w:szCs w:val="20"/>
+          <w14:ligatures w14:val="none"/>
+        </w:rPr>
+        <w:t xml:space="preserve">        </w:t>
+      </w:r>
+      <w:r>
+        <w:rPr>
+          <w:rFonts w:ascii="var(--ds-font-family-code)" w:eastAsia="Times New Roman" w:hAnsi="var(--ds-font-family-code)" w:cs="Courier New"/>
+          <w:color w:val="81A1C1"/>
+          <w:kern w:val="0"/>
+          <w:sz w:val="20"/>
+          <w:szCs w:val="20"/>
+          <w14:ligatures w14:val="none"/>
+        </w:rPr>
+        <w:t>});</w:t>
+      </w:r>
+    </w:p>
+    <w:p>
+      <w:pPr>
+        <w:shd w:val="clear" w:color="auto" w:fill="181D28"/>
+        <w:tabs>
+          <w:tab w:val="left" w:pos="916"/>
+          <w:tab w:val="left" w:pos="1832"/>
+          <w:tab w:val="left" w:pos="2748"/>
+          <w:tab w:val="left" w:pos="3664"/>
+          <w:tab w:val="left" w:pos="4580"/>
+          <w:tab w:val="left" w:pos="5496"/>
+          <w:tab w:val="left" w:pos="6412"/>
+          <w:tab w:val="left" w:pos="7328"/>
+          <w:tab w:val="left" w:pos="8244"/>
+          <w:tab w:val="left" w:pos="9160"/>
+          <w:tab w:val="left" w:pos="10076"/>
+          <w:tab w:val="left" w:pos="10992"/>
+          <w:tab w:val="left" w:pos="11908"/>
+          <w:tab w:val="left" w:pos="12824"/>
+          <w:tab w:val="left" w:pos="13740"/>
+          <w:tab w:val="left" w:pos="14656"/>
+        </w:tabs>
+        <w:wordWrap w:val="0"/>
+        <w:spacing w:after="0" w:line="240" w:lineRule="auto"/>
+        <w:rPr>
+          <w:rFonts w:ascii="var(--ds-font-family-code)" w:eastAsia="Times New Roman" w:hAnsi="var(--ds-font-family-code)" w:cs="Courier New"/>
+          <w:color w:val="FFFFFF"/>
+          <w:kern w:val="0"/>
+          <w:sz w:val="20"/>
+          <w:szCs w:val="20"/>
+          <w14:ligatures w14:val="none"/>
+        </w:rPr>
+      </w:pPr>
+      <w:r>
+        <w:rPr>
+          <w:rFonts w:ascii="var(--ds-font-family-code)" w:eastAsia="Times New Roman" w:hAnsi="var(--ds-font-family-code)" w:cs="Courier New"/>
+          <w:color w:val="FFFFFF"/>
+          <w:kern w:val="0"/>
+          <w:sz w:val="20"/>
+          <w:szCs w:val="20"/>
+          <w14:ligatures w14:val="none"/>
+        </w:rPr>
+        <w:t xml:space="preserve">    </w:t>
+      </w:r>
+      <w:r>
+        <w:rPr>
+          <w:rFonts w:ascii="var(--ds-font-family-code)" w:eastAsia="Times New Roman" w:hAnsi="var(--ds-font-family-code)" w:cs="Courier New"/>
+          <w:color w:val="81A1C1"/>
+          <w:kern w:val="0"/>
+          <w:sz w:val="20"/>
+          <w:szCs w:val="20"/>
+          <w14:ligatures w14:val="none"/>
+        </w:rPr>
+        <w:t>};</w:t>
+      </w:r>
+    </w:p>
+    <w:p>
+      <w:pPr>
+        <w:shd w:val="clear" w:color="auto" w:fill="181D28"/>
+        <w:tabs>
+          <w:tab w:val="left" w:pos="916"/>
+          <w:tab w:val="left" w:pos="1832"/>
+          <w:tab w:val="left" w:pos="2748"/>
+          <w:tab w:val="left" w:pos="3664"/>
+          <w:tab w:val="left" w:pos="4580"/>
+          <w:tab w:val="left" w:pos="5496"/>
+          <w:tab w:val="left" w:pos="6412"/>
+          <w:tab w:val="left" w:pos="7328"/>
+          <w:tab w:val="left" w:pos="8244"/>
+          <w:tab w:val="left" w:pos="9160"/>
+          <w:tab w:val="left" w:pos="10076"/>
+          <w:tab w:val="left" w:pos="10992"/>
+          <w:tab w:val="left" w:pos="11908"/>
+          <w:tab w:val="left" w:pos="12824"/>
+          <w:tab w:val="left" w:pos="13740"/>
+          <w:tab w:val="left" w:pos="14656"/>
+        </w:tabs>
+        <w:wordWrap w:val="0"/>
+        <w:spacing w:after="0" w:line="240" w:lineRule="auto"/>
+        <w:rPr>
+          <w:rFonts w:ascii="var(--ds-font-family-code)" w:eastAsia="Times New Roman" w:hAnsi="var(--ds-font-family-code)" w:cs="Courier New"/>
+          <w:color w:val="FFFFFF"/>
+          <w:kern w:val="0"/>
+          <w:sz w:val="20"/>
+          <w:szCs w:val="20"/>
+          <w14:ligatures w14:val="none"/>
+        </w:rPr>
+      </w:pPr>
+      <w:r>
+        <w:rPr>
+          <w:rFonts w:ascii="var(--ds-font-family-code)" w:eastAsia="Times New Roman" w:hAnsi="var(--ds-font-family-code)" w:cs="Courier New"/>
+          <w:color w:val="FFFFFF"/>
+          <w:kern w:val="0"/>
+          <w:sz w:val="20"/>
+          <w:szCs w:val="20"/>
+          <w14:ligatures w14:val="none"/>
+        </w:rPr>
+        <w:t xml:space="preserve">    </w:t>
+      </w:r>
+      <w:proofErr w:type="gramStart"/>
+      <w:r>
+        <w:rPr>
+          <w:rFonts w:ascii="var(--ds-font-family-code)" w:eastAsia="Times New Roman" w:hAnsi="var(--ds-font-family-code)" w:cs="Courier New"/>
+          <w:color w:val="81A1C1"/>
+          <w:kern w:val="0"/>
+          <w:sz w:val="20"/>
+          <w:szCs w:val="20"/>
+          <w14:ligatures w14:val="none"/>
+        </w:rPr>
+        <w:t>break;</w:t>
+      </w:r>
+      <w:proofErr w:type="gramEnd"/>
+    </w:p>
+    <w:p>
+      <w:pPr>
+        <w:spacing w:before="100" w:beforeAutospacing="1" w:after="100" w:afterAutospacing="1" w:line="240" w:lineRule="auto"/>
+        <w:outlineLvl w:val="2"/>
+        <w:rPr>
+          <w:rFonts w:ascii="Segoe UI" w:eastAsia="Times New Roman" w:hAnsi="Segoe UI" w:cs="Segoe UI"/>
+          <w:b/>
+          <w:bCs/>
+          <w:color w:val="404040"/>
+          <w:kern w:val="0"/>
+          <w:sz w:val="27"/>
+          <w:szCs w:val="27"/>
+          <w14:ligatures w14:val="none"/>
+        </w:rPr>
+      </w:pPr>
+      <w:r>
+        <w:rPr>
+          <w:rFonts w:ascii="Segoe UI" w:eastAsia="Times New Roman" w:hAnsi="Segoe UI" w:cs="Segoe UI"/>
+          <w:b/>
+          <w:bCs/>
+          <w:color w:val="404040"/>
+          <w:kern w:val="0"/>
+          <w:sz w:val="27"/>
+          <w:szCs w:val="27"/>
+          <w14:ligatures w14:val="none"/>
+        </w:rPr>
+        <w:t>2. TV-Specific Recommendations</w:t>
+      </w:r>
+    </w:p>
+    <w:p>
+      <w:pPr>
+        <w:spacing w:before="100" w:beforeAutospacing="1" w:after="100" w:afterAutospacing="1" w:line="240" w:lineRule="auto"/>
+        <w:rPr>
+          <w:rFonts w:ascii="Segoe UI" w:eastAsia="Times New Roman" w:hAnsi="Segoe UI" w:cs="Segoe UI"/>
+          <w:color w:val="404040"/>
+          <w:kern w:val="0"/>
+          <w14:ligatures w14:val="none"/>
+        </w:rPr>
+      </w:pPr>
+      <w:r>
+        <w:rPr>
+          <w:rFonts w:ascii="Segoe UI" w:eastAsia="Times New Roman" w:hAnsi="Segoe UI" w:cs="Segoe UI"/>
+          <w:b/>
+          <w:bCs/>
+          <w:color w:val="404040"/>
+          <w:kern w:val="0"/>
+          <w14:ligatures w14:val="none"/>
+        </w:rPr>
+        <w:lastRenderedPageBreak/>
+        <w:t>For best TV display results:</w:t>
+      </w:r>
+    </w:p>
+    <w:p>
+      <w:pPr>
+        <w:numPr>
+          <w:ilvl w:val="0"/>
+          <w:numId w:val="6"/>
+        </w:numPr>
+        <w:spacing w:after="0" w:line="240" w:lineRule="auto"/>
+        <w:rPr>
+          <w:rFonts w:ascii="Segoe UI" w:eastAsia="Times New Roman" w:hAnsi="Segoe UI" w:cs="Segoe UI"/>
+          <w:color w:val="404040"/>
+          <w:kern w:val="0"/>
+          <w14:ligatures w14:val="none"/>
+        </w:rPr>
+      </w:pPr>
+      <w:r>
+        <w:rPr>
+          <w:rFonts w:ascii="Segoe UI" w:eastAsia="Times New Roman" w:hAnsi="Segoe UI" w:cs="Segoe UI"/>
+          <w:b/>
+          <w:bCs/>
+          <w:color w:val="404040"/>
+          <w:kern w:val="0"/>
+          <w14:ligatures w14:val="none"/>
+        </w:rPr>
+        <w:t>Use a media player device</w:t>
+      </w:r>
+      <w:r>
+        <w:rPr>
+          <w:rFonts w:ascii="Segoe UI" w:eastAsia="Times New Roman" w:hAnsi="Segoe UI" w:cs="Segoe UI"/>
+          <w:color w:val="404040"/>
+          <w:kern w:val="0"/>
+          <w14:ligatures w14:val="none"/>
+        </w:rPr>
+        <w:t xml:space="preserve"> (Fire TV Stick, Roku, etc.) with a browser that supports </w:t>
+      </w:r>
+      <w:proofErr w:type="spellStart"/>
+      <w:r>
+        <w:rPr>
+          <w:rFonts w:ascii="Segoe UI" w:eastAsia="Times New Roman" w:hAnsi="Segoe UI" w:cs="Segoe UI"/>
+          <w:color w:val="404040"/>
+          <w:kern w:val="0"/>
+          <w14:ligatures w14:val="none"/>
+        </w:rPr>
+        <w:t>fullscreen</w:t>
+      </w:r>
+      <w:proofErr w:type="spellEnd"/>
+    </w:p>
+    <w:p>
+      <w:pPr>
+        <w:numPr>
+          <w:ilvl w:val="0"/>
+          <w:numId w:val="6"/>
+        </w:numPr>
+        <w:spacing w:after="60" w:line="240" w:lineRule="auto"/>
+        <w:rPr>
+          <w:rFonts w:ascii="Segoe UI" w:eastAsia="Times New Roman" w:hAnsi="Segoe UI" w:cs="Segoe UI"/>
+          <w:color w:val="404040"/>
+          <w:kern w:val="0"/>
+          <w14:ligatures w14:val="none"/>
+        </w:rPr>
+      </w:pPr>
+      <w:r>
+        <w:rPr>
+          <w:rFonts w:ascii="Segoe UI" w:eastAsia="Times New Roman" w:hAnsi="Segoe UI" w:cs="Segoe UI"/>
+          <w:b/>
+          <w:bCs/>
+          <w:color w:val="404040"/>
+          <w:kern w:val="0"/>
+          <w14:ligatures w14:val="none"/>
+        </w:rPr>
+        <w:t>Configure your TV's HDMI input</w:t>
+      </w:r>
+      <w:r>
+        <w:rPr>
+          <w:rFonts w:ascii="Segoe UI" w:eastAsia="Times New Roman" w:hAnsi="Segoe UI" w:cs="Segoe UI"/>
+          <w:color w:val="404040"/>
+          <w:kern w:val="0"/>
+          <w14:ligatures w14:val="none"/>
+        </w:rPr>
+        <w:t> to:</w:t>
+      </w:r>
+    </w:p>
+    <w:p>
+      <w:pPr>
+        <w:numPr>
+          <w:ilvl w:val="1"/>
+          <w:numId w:val="6"/>
+        </w:numPr>
+        <w:spacing w:after="0" w:line="240" w:lineRule="auto"/>
+        <w:rPr>
+          <w:rFonts w:ascii="Segoe UI" w:eastAsia="Times New Roman" w:hAnsi="Segoe UI" w:cs="Segoe UI"/>
+          <w:color w:val="404040"/>
+          <w:kern w:val="0"/>
+          <w14:ligatures w14:val="none"/>
+        </w:rPr>
+      </w:pPr>
+      <w:r>
+        <w:rPr>
+          <w:rFonts w:ascii="Segoe UI" w:eastAsia="Times New Roman" w:hAnsi="Segoe UI" w:cs="Segoe UI"/>
+          <w:color w:val="404040"/>
+          <w:kern w:val="0"/>
+          <w14:ligatures w14:val="none"/>
+        </w:rPr>
+        <w:t>Disable overscan (often called "Just Scan" or "Direct" mode)</w:t>
+      </w:r>
+    </w:p>
+    <w:p>
+      <w:pPr>
+        <w:numPr>
+          <w:ilvl w:val="1"/>
+          <w:numId w:val="6"/>
+        </w:numPr>
+        <w:spacing w:after="0" w:line="240" w:lineRule="auto"/>
+        <w:rPr>
+          <w:rFonts w:ascii="Segoe UI" w:eastAsia="Times New Roman" w:hAnsi="Segoe UI" w:cs="Segoe UI"/>
+          <w:color w:val="404040"/>
+          <w:kern w:val="0"/>
+          <w14:ligatures w14:val="none"/>
+        </w:rPr>
+      </w:pPr>
+      <w:r>
+        <w:rPr>
+          <w:rFonts w:ascii="Segoe UI" w:eastAsia="Times New Roman" w:hAnsi="Segoe UI" w:cs="Segoe UI"/>
+          <w:color w:val="404040"/>
+          <w:kern w:val="0"/>
+          <w14:ligatures w14:val="none"/>
+        </w:rPr>
+        <w:t>Set to "PC Mode" if available</w:t>
+      </w:r>
+    </w:p>
+    <w:p>
+      <w:pPr>
+        <w:numPr>
+          <w:ilvl w:val="0"/>
+          <w:numId w:val="6"/>
+        </w:numPr>
+        <w:spacing w:after="60" w:line="240" w:lineRule="auto"/>
+        <w:rPr>
+          <w:rFonts w:ascii="Segoe UI" w:eastAsia="Times New Roman" w:hAnsi="Segoe UI" w:cs="Segoe UI"/>
+          <w:color w:val="404040"/>
+          <w:kern w:val="0"/>
+          <w14:ligatures w14:val="none"/>
+        </w:rPr>
+      </w:pPr>
+      <w:r>
+        <w:rPr>
+          <w:rFonts w:ascii="Segoe UI" w:eastAsia="Times New Roman" w:hAnsi="Segoe UI" w:cs="Segoe UI"/>
+          <w:b/>
+          <w:bCs/>
+          <w:color w:val="404040"/>
+          <w:kern w:val="0"/>
+          <w14:ligatures w14:val="none"/>
+        </w:rPr>
+        <w:t>For permanent installations</w:t>
+      </w:r>
+      <w:r>
+        <w:rPr>
+          <w:rFonts w:ascii="Segoe UI" w:eastAsia="Times New Roman" w:hAnsi="Segoe UI" w:cs="Segoe UI"/>
+          <w:color w:val="404040"/>
+          <w:kern w:val="0"/>
+          <w14:ligatures w14:val="none"/>
+        </w:rPr>
+        <w:t>, use:</w:t>
+      </w:r>
+    </w:p>
+    <w:p>
+      <w:pPr>
+        <w:shd w:val="clear" w:color="auto" w:fill="50505A"/>
+        <w:spacing w:after="0" w:afterAutospacing="1" w:line="240" w:lineRule="auto"/>
+        <w:ind w:left="720"/>
+        <w:rPr>
+          <w:rFonts w:ascii="Segoe UI" w:eastAsia="Times New Roman" w:hAnsi="Segoe UI" w:cs="Segoe UI"/>
+          <w:color w:val="FFFFFF"/>
+          <w:kern w:val="0"/>
+          <w14:ligatures w14:val="none"/>
+        </w:rPr>
+      </w:pPr>
+      <w:r>
+        <w:rPr>
+          <w:rFonts w:ascii="Segoe UI" w:eastAsia="Times New Roman" w:hAnsi="Segoe UI" w:cs="Segoe UI"/>
+          <w:color w:val="FFFFFF"/>
+          <w:kern w:val="0"/>
+          <w14:ligatures w14:val="none"/>
+        </w:rPr>
+        <w:t>bash</w:t>
+      </w:r>
+    </w:p>
+    <w:p>
+      <w:pPr>
+        <w:shd w:val="clear" w:color="auto" w:fill="50505A"/>
+        <w:spacing w:after="0" w:afterAutospacing="1" w:line="240" w:lineRule="auto"/>
+        <w:ind w:left="720"/>
+        <w:rPr>
+          <w:rFonts w:ascii="Segoe UI" w:eastAsia="Times New Roman" w:hAnsi="Segoe UI" w:cs="Segoe UI"/>
+          <w:color w:val="FFFFFF"/>
+          <w:kern w:val="0"/>
+          <w14:ligatures w14:val="none"/>
+        </w:rPr>
+      </w:pPr>
+      <w:r>
+        <w:rPr>
+          <w:rFonts w:ascii="Segoe UI" w:eastAsia="Times New Roman" w:hAnsi="Segoe UI" w:cs="Segoe UI"/>
+          <w:color w:val="FFFFFF"/>
+          <w:kern w:val="0"/>
+          <w14:ligatures w14:val="none"/>
+        </w:rPr>
+        <w:t>Copy</w:t>
+      </w:r>
+    </w:p>
+    <w:p>
+      <w:pPr>
+        <w:shd w:val="clear" w:color="auto" w:fill="181D28"/>
+        <w:tabs>
+          <w:tab w:val="left" w:pos="916"/>
+          <w:tab w:val="left" w:pos="1832"/>
+          <w:tab w:val="left" w:pos="2748"/>
+          <w:tab w:val="left" w:pos="3664"/>
+          <w:tab w:val="left" w:pos="4580"/>
+          <w:tab w:val="left" w:pos="5496"/>
+          <w:tab w:val="left" w:pos="6412"/>
+          <w:tab w:val="left" w:pos="7328"/>
+          <w:tab w:val="left" w:pos="8244"/>
+          <w:tab w:val="left" w:pos="9160"/>
+          <w:tab w:val="left" w:pos="10076"/>
+          <w:tab w:val="left" w:pos="10992"/>
+          <w:tab w:val="left" w:pos="11908"/>
+          <w:tab w:val="left" w:pos="12824"/>
+          <w:tab w:val="left" w:pos="13740"/>
+          <w:tab w:val="left" w:pos="14656"/>
+        </w:tabs>
+        <w:wordWrap w:val="0"/>
+        <w:spacing w:after="0" w:line="240" w:lineRule="auto"/>
+        <w:ind w:left="720"/>
+        <w:rPr>
+          <w:rFonts w:ascii="var(--ds-font-family-code)" w:eastAsia="Times New Roman" w:hAnsi="var(--ds-font-family-code)" w:cs="Courier New"/>
+          <w:color w:val="FFFFFF"/>
+          <w:kern w:val="0"/>
+          <w:sz w:val="20"/>
+          <w:szCs w:val="20"/>
+          <w14:ligatures w14:val="none"/>
+        </w:rPr>
+      </w:pPr>
+      <w:r>
+        <w:rPr>
+          <w:rFonts w:ascii="var(--ds-font-family-code)" w:eastAsia="Times New Roman" w:hAnsi="var(--ds-font-family-code)" w:cs="Courier New"/>
+          <w:color w:val="636F88"/>
+          <w:kern w:val="0"/>
+          <w:sz w:val="20"/>
+          <w:szCs w:val="20"/>
+          <w14:ligatures w14:val="none"/>
+        </w:rPr>
+        <w:t># Chrome on startup (Linux example)</w:t>
+      </w:r>
+    </w:p>
+    <w:p>
+      <w:pPr>
+        <w:shd w:val="clear" w:color="auto" w:fill="181D28"/>
+        <w:tabs>
+          <w:tab w:val="left" w:pos="916"/>
+          <w:tab w:val="left" w:pos="1832"/>
+          <w:tab w:val="left" w:pos="2748"/>
+          <w:tab w:val="left" w:pos="3664"/>
+          <w:tab w:val="left" w:pos="4580"/>
+          <w:tab w:val="left" w:pos="5496"/>
+          <w:tab w:val="left" w:pos="6412"/>
+          <w:tab w:val="left" w:pos="7328"/>
+          <w:tab w:val="left" w:pos="8244"/>
+          <w:tab w:val="left" w:pos="9160"/>
+          <w:tab w:val="left" w:pos="10076"/>
+          <w:tab w:val="left" w:pos="10992"/>
+          <w:tab w:val="left" w:pos="11908"/>
+          <w:tab w:val="left" w:pos="12824"/>
+          <w:tab w:val="left" w:pos="13740"/>
+          <w:tab w:val="left" w:pos="14656"/>
+        </w:tabs>
+        <w:wordWrap w:val="0"/>
+        <w:spacing w:after="0" w:line="240" w:lineRule="auto"/>
+        <w:ind w:left="720"/>
+        <w:rPr>
+          <w:rFonts w:ascii="var(--ds-font-family-code)" w:eastAsia="Times New Roman" w:hAnsi="var(--ds-font-family-code)" w:cs="Courier New"/>
+          <w:color w:val="FFFFFF"/>
+          <w:kern w:val="0"/>
+          <w:sz w:val="20"/>
+          <w:szCs w:val="20"/>
+          <w14:ligatures w14:val="none"/>
+        </w:rPr>
+      </w:pPr>
+      <w:r>
+        <w:rPr>
+          <w:rFonts w:ascii="var(--ds-font-family-code)" w:eastAsia="Times New Roman" w:hAnsi="var(--ds-font-family-code)" w:cs="Courier New"/>
+          <w:color w:val="FFFFFF"/>
+          <w:kern w:val="0"/>
+          <w:sz w:val="20"/>
+          <w:szCs w:val="20"/>
+          <w14:ligatures w14:val="none"/>
+        </w:rPr>
+        <w:t xml:space="preserve">chromium-browser </w:t>
+      </w:r>
+      <w:r>
+        <w:rPr>
+          <w:rFonts w:ascii="var(--ds-font-family-code)" w:eastAsia="Times New Roman" w:hAnsi="var(--ds-font-family-code)" w:cs="Courier New"/>
+          <w:color w:val="81A1C1"/>
+          <w:kern w:val="0"/>
+          <w:sz w:val="20"/>
+          <w:szCs w:val="20"/>
+          <w14:ligatures w14:val="none"/>
+        </w:rPr>
+        <w:t>--kiosk</w:t>
+      </w:r>
+      <w:r>
+        <w:rPr>
+          <w:rFonts w:ascii="var(--ds-font-family-code)" w:eastAsia="Times New Roman" w:hAnsi="var(--ds-font-family-code)" w:cs="Courier New"/>
+          <w:color w:val="FFFFFF"/>
+          <w:kern w:val="0"/>
+          <w:sz w:val="20"/>
+          <w:szCs w:val="20"/>
+          <w14:ligatures w14:val="none"/>
+        </w:rPr>
+        <w:t xml:space="preserve"> </w:t>
+      </w:r>
+      <w:r>
+        <w:rPr>
+          <w:rFonts w:ascii="var(--ds-font-family-code)" w:eastAsia="Times New Roman" w:hAnsi="var(--ds-font-family-code)" w:cs="Courier New"/>
+          <w:color w:val="81A1C1"/>
+          <w:kern w:val="0"/>
+          <w:sz w:val="20"/>
+          <w:szCs w:val="20"/>
+          <w14:ligatures w14:val="none"/>
+        </w:rPr>
+        <w:t>--incognito</w:t>
+      </w:r>
+      <w:r>
+        <w:rPr>
+          <w:rFonts w:ascii="var(--ds-font-family-code)" w:eastAsia="Times New Roman" w:hAnsi="var(--ds-font-family-code)" w:cs="Courier New"/>
+          <w:color w:val="FFFFFF"/>
+          <w:kern w:val="0"/>
+          <w:sz w:val="20"/>
+          <w:szCs w:val="20"/>
+          <w14:ligatures w14:val="none"/>
+        </w:rPr>
+        <w:t xml:space="preserve"> </w:t>
+      </w:r>
+      <w:r>
+        <w:rPr>
+          <w:rFonts w:ascii="var(--ds-font-family-code)" w:eastAsia="Times New Roman" w:hAnsi="var(--ds-font-family-code)" w:cs="Courier New"/>
+          <w:color w:val="81A1C1"/>
+          <w:kern w:val="0"/>
+          <w:sz w:val="20"/>
+          <w:szCs w:val="20"/>
+          <w14:ligatures w14:val="none"/>
+        </w:rPr>
+        <w:t>--</w:t>
+      </w:r>
+      <w:proofErr w:type="spellStart"/>
+      <w:r>
+        <w:rPr>
+          <w:rFonts w:ascii="var(--ds-font-family-code)" w:eastAsia="Times New Roman" w:hAnsi="var(--ds-font-family-code)" w:cs="Courier New"/>
+          <w:color w:val="81A1C1"/>
+          <w:kern w:val="0"/>
+          <w:sz w:val="20"/>
+          <w:szCs w:val="20"/>
+          <w14:ligatures w14:val="none"/>
+        </w:rPr>
+        <w:t>noerrdialogs</w:t>
+      </w:r>
+      <w:proofErr w:type="spellEnd"/>
+      <w:r>
+        <w:rPr>
+          <w:rFonts w:ascii="var(--ds-font-family-code)" w:eastAsia="Times New Roman" w:hAnsi="var(--ds-font-family-code)" w:cs="Courier New"/>
+          <w:color w:val="FFFFFF"/>
+          <w:kern w:val="0"/>
+          <w:sz w:val="20"/>
+          <w:szCs w:val="20"/>
+          <w14:ligatures w14:val="none"/>
+        </w:rPr>
+        <w:t xml:space="preserve"> http://yoursite.com</w:t>
       </w:r>
     </w:p>
     <w:p>
@@ -2093,6 +4574,151 @@
     </w:lvl>
   </w:abstractNum>
   <w:abstractNum w:abstractNumId="2" w15:restartNumberingAfterBreak="0">
+    <w:nsid w:val="58ED420F"/>
+    <w:multiLevelType w:val="multilevel"/>
+    <w:tmpl w:val="DD9A05D0"/>
+    <w:lvl w:ilvl="0">
+      <w:start w:val="1"/>
+      <w:numFmt w:val="bullet"/>
+      <w:lvlText w:val=""/>
+      <w:lvlJc w:val="left"/>
+      <w:pPr>
+        <w:tabs>
+          <w:tab w:val="num" w:pos="720"/>
+        </w:tabs>
+        <w:ind w:left="720" w:hanging="360"/>
+      </w:pPr>
+      <w:rPr>
+        <w:rFonts w:ascii="Symbol" w:hAnsi="Symbol" w:hint="default"/>
+        <w:sz w:val="20"/>
+      </w:rPr>
+    </w:lvl>
+    <w:lvl w:ilvl="1">
+      <w:start w:val="1"/>
+      <w:numFmt w:val="decimal"/>
+      <w:lvlText w:val="%2."/>
+      <w:lvlJc w:val="left"/>
+      <w:pPr>
+        <w:tabs>
+          <w:tab w:val="num" w:pos="1440"/>
+        </w:tabs>
+        <w:ind w:left="1440" w:hanging="360"/>
+      </w:pPr>
+    </w:lvl>
+    <w:lvl w:ilvl="2">
+      <w:start w:val="1"/>
+      <w:numFmt w:val="bullet"/>
+      <w:lvlText w:val=""/>
+      <w:lvlJc w:val="left"/>
+      <w:pPr>
+        <w:tabs>
+          <w:tab w:val="num" w:pos="2160"/>
+        </w:tabs>
+        <w:ind w:left="2160" w:hanging="360"/>
+      </w:pPr>
+      <w:rPr>
+        <w:rFonts w:ascii="Wingdings" w:hAnsi="Wingdings" w:hint="default"/>
+        <w:sz w:val="20"/>
+      </w:rPr>
+    </w:lvl>
+    <w:lvl w:ilvl="3" w:tentative="1">
+      <w:start w:val="1"/>
+      <w:numFmt w:val="bullet"/>
+      <w:lvlText w:val=""/>
+      <w:lvlJc w:val="left"/>
+      <w:pPr>
+        <w:tabs>
+          <w:tab w:val="num" w:pos="2880"/>
+        </w:tabs>
+        <w:ind w:left="2880" w:hanging="360"/>
+      </w:pPr>
+      <w:rPr>
+        <w:rFonts w:ascii="Wingdings" w:hAnsi="Wingdings" w:hint="default"/>
+        <w:sz w:val="20"/>
+      </w:rPr>
+    </w:lvl>
+    <w:lvl w:ilvl="4" w:tentative="1">
+      <w:start w:val="1"/>
+      <w:numFmt w:val="bullet"/>
+      <w:lvlText w:val=""/>
+      <w:lvlJc w:val="left"/>
+      <w:pPr>
+        <w:tabs>
+          <w:tab w:val="num" w:pos="3600"/>
+        </w:tabs>
+        <w:ind w:left="3600" w:hanging="360"/>
+      </w:pPr>
+      <w:rPr>
+        <w:rFonts w:ascii="Wingdings" w:hAnsi="Wingdings" w:hint="default"/>
+        <w:sz w:val="20"/>
+      </w:rPr>
+    </w:lvl>
+    <w:lvl w:ilvl="5" w:tentative="1">
+      <w:start w:val="1"/>
+      <w:numFmt w:val="bullet"/>
+      <w:lvlText w:val=""/>
+      <w:lvlJc w:val="left"/>
+      <w:pPr>
+        <w:tabs>
+          <w:tab w:val="num" w:pos="4320"/>
+        </w:tabs>
+        <w:ind w:left="4320" w:hanging="360"/>
+      </w:pPr>
+      <w:rPr>
+        <w:rFonts w:ascii="Wingdings" w:hAnsi="Wingdings" w:hint="default"/>
+        <w:sz w:val="20"/>
+      </w:rPr>
+    </w:lvl>
+    <w:lvl w:ilvl="6" w:tentative="1">
+      <w:start w:val="1"/>
+      <w:numFmt w:val="bullet"/>
+      <w:lvlText w:val=""/>
+      <w:lvlJc w:val="left"/>
+      <w:pPr>
+        <w:tabs>
+          <w:tab w:val="num" w:pos="5040"/>
+        </w:tabs>
+        <w:ind w:left="5040" w:hanging="360"/>
+      </w:pPr>
+      <w:rPr>
+        <w:rFonts w:ascii="Wingdings" w:hAnsi="Wingdings" w:hint="default"/>
+        <w:sz w:val="20"/>
+      </w:rPr>
+    </w:lvl>
+    <w:lvl w:ilvl="7" w:tentative="1">
+      <w:start w:val="1"/>
+      <w:numFmt w:val="bullet"/>
+      <w:lvlText w:val=""/>
+      <w:lvlJc w:val="left"/>
+      <w:pPr>
+        <w:tabs>
+          <w:tab w:val="num" w:pos="5760"/>
+        </w:tabs>
+        <w:ind w:left="5760" w:hanging="360"/>
+      </w:pPr>
+      <w:rPr>
+        <w:rFonts w:ascii="Wingdings" w:hAnsi="Wingdings" w:hint="default"/>
+        <w:sz w:val="20"/>
+      </w:rPr>
+    </w:lvl>
+    <w:lvl w:ilvl="8" w:tentative="1">
+      <w:start w:val="1"/>
+      <w:numFmt w:val="bullet"/>
+      <w:lvlText w:val=""/>
+      <w:lvlJc w:val="left"/>
+      <w:pPr>
+        <w:tabs>
+          <w:tab w:val="num" w:pos="6480"/>
+        </w:tabs>
+        <w:ind w:left="6480" w:hanging="360"/>
+      </w:pPr>
+      <w:rPr>
+        <w:rFonts w:ascii="Wingdings" w:hAnsi="Wingdings" w:hint="default"/>
+        <w:sz w:val="20"/>
+      </w:rPr>
+    </w:lvl>
+  </w:abstractNum>
+  <w:abstractNum w:abstractNumId="3" w15:restartNumberingAfterBreak="0">
     <w:nsid w:val="670214FB"/>
     <w:multiLevelType w:val="hybridMultilevel"/>
     <w:tmpl w:val="AF1C35E4"/>
@@ -2181,7 +4807,124 @@
       </w:pPr>
     </w:lvl>
   </w:abstractNum>
-  <w:abstractNum w:abstractNumId="3" w15:restartNumberingAfterBreak="0">
+  <w:abstractNum w:abstractNumId="4" w15:restartNumberingAfterBreak="0">
+    <w:nsid w:val="6CC5155A"/>
+    <w:multiLevelType w:val="multilevel"/>
+    <w:tmpl w:val="86F016B8"/>
+    <w:lvl w:ilvl="0">
+      <w:start w:val="1"/>
+      <w:numFmt w:val="decimal"/>
+      <w:lvlText w:val="%1."/>
+      <w:lvlJc w:val="left"/>
+      <w:pPr>
+        <w:tabs>
+          <w:tab w:val="num" w:pos="720"/>
+        </w:tabs>
+        <w:ind w:left="720" w:hanging="360"/>
+      </w:pPr>
+    </w:lvl>
+    <w:lvl w:ilvl="1">
+      <w:start w:val="1"/>
+      <w:numFmt w:val="bullet"/>
+      <w:lvlText w:val="o"/>
+      <w:lvlJc w:val="left"/>
+      <w:pPr>
+        <w:tabs>
+          <w:tab w:val="num" w:pos="1440"/>
+        </w:tabs>
+        <w:ind w:left="1440" w:hanging="360"/>
+      </w:pPr>
+      <w:rPr>
+        <w:rFonts w:ascii="Courier New" w:hAnsi="Courier New" w:hint="default"/>
+        <w:sz w:val="20"/>
+      </w:rPr>
+    </w:lvl>
+    <w:lvl w:ilvl="2" w:tentative="1">
+      <w:start w:val="1"/>
+      <w:numFmt w:val="decimal"/>
+      <w:lvlText w:val="%3."/>
+      <w:lvlJc w:val="left"/>
+      <w:pPr>
+        <w:tabs>
+          <w:tab w:val="num" w:pos="2160"/>
+        </w:tabs>
+        <w:ind w:left="2160" w:hanging="360"/>
+      </w:pPr>
+    </w:lvl>
+    <w:lvl w:ilvl="3" w:tentative="1">
+      <w:start w:val="1"/>
+      <w:numFmt w:val="decimal"/>
+      <w:lvlText w:val="%4."/>
+      <w:lvlJc w:val="left"/>
+      <w:pPr>
+        <w:tabs>
+          <w:tab w:val="num" w:pos="2880"/>
+        </w:tabs>
+        <w:ind w:left="2880" w:hanging="360"/>
+      </w:pPr>
+    </w:lvl>
+    <w:lvl w:ilvl="4" w:tentative="1">
+      <w:start w:val="1"/>
+      <w:numFmt w:val="decimal"/>
+      <w:lvlText w:val="%5."/>
+      <w:lvlJc w:val="left"/>
+      <w:pPr>
+        <w:tabs>
+          <w:tab w:val="num" w:pos="3600"/>
+        </w:tabs>
+        <w:ind w:left="3600" w:hanging="360"/>
+      </w:pPr>
+    </w:lvl>
+    <w:lvl w:ilvl="5" w:tentative="1">
+      <w:start w:val="1"/>
+      <w:numFmt w:val="decimal"/>
+      <w:lvlText w:val="%6."/>
+      <w:lvlJc w:val="left"/>
+      <w:pPr>
+        <w:tabs>
+          <w:tab w:val="num" w:pos="4320"/>
+        </w:tabs>
+        <w:ind w:left="4320" w:hanging="360"/>
+      </w:pPr>
+    </w:lvl>
+    <w:lvl w:ilvl="6" w:tentative="1">
+      <w:start w:val="1"/>
+      <w:numFmt w:val="decimal"/>
+      <w:lvlText w:val="%7."/>
+      <w:lvlJc w:val="left"/>
+      <w:pPr>
+        <w:tabs>
+          <w:tab w:val="num" w:pos="5040"/>
+        </w:tabs>
+        <w:ind w:left="5040" w:hanging="360"/>
+      </w:pPr>
+    </w:lvl>
+    <w:lvl w:ilvl="7" w:tentative="1">
+      <w:start w:val="1"/>
+      <w:numFmt w:val="decimal"/>
+      <w:lvlText w:val="%8."/>
+      <w:lvlJc w:val="left"/>
+      <w:pPr>
+        <w:tabs>
+          <w:tab w:val="num" w:pos="5760"/>
+        </w:tabs>
+        <w:ind w:left="5760" w:hanging="360"/>
+      </w:pPr>
+    </w:lvl>
+    <w:lvl w:ilvl="8" w:tentative="1">
+      <w:start w:val="1"/>
+      <w:numFmt w:val="decimal"/>
+      <w:lvlText w:val="%9."/>
+      <w:lvlJc w:val="left"/>
+      <w:pPr>
+        <w:tabs>
+          <w:tab w:val="num" w:pos="6480"/>
+        </w:tabs>
+        <w:ind w:left="6480" w:hanging="360"/>
+      </w:pPr>
+    </w:lvl>
+  </w:abstractNum>
+  <w:abstractNum w:abstractNumId="5" w15:restartNumberingAfterBreak="0">
     <w:nsid w:val="7E474169"/>
     <w:multiLevelType w:val="multilevel"/>
     <w:tmpl w:val="260A9A4E"/>
@@ -2309,10 +5052,16 @@
     <w:abstractNumId w:val="0"/>
   </w:num>
   <w:num w:numId="3" w16cid:durableId="167528930">
+    <w:abstractNumId w:val="5"/>
+  </w:num>
+  <w:num w:numId="4" w16cid:durableId="1553807795">
     <w:abstractNumId w:val="3"/>
   </w:num>
-  <w:num w:numId="4" w16cid:durableId="1553807795">
+  <w:num w:numId="5" w16cid:durableId="524557355">
     <w:abstractNumId w:val="2"/>
+  </w:num>
+  <w:num w:numId="6" w16cid:durableId="112675055">
+    <w:abstractNumId w:val="4"/>
   </w:num>
 </w:numbering>
 </file>
@@ -2745,7 +5494,6 @@
     <w:next w:val="Normal"/>
     <w:link w:val="Heading2Char"/>
     <w:uiPriority w:val="9"/>
-    <w:semiHidden/>
     <w:unhideWhenUsed/>
     <w:qFormat/>
     <w:rsid w:val="00BE1661"/>
@@ -2768,7 +5516,6 @@
     <w:next w:val="Normal"/>
     <w:link w:val="Heading3Char"/>
     <w:uiPriority w:val="9"/>
-    <w:semiHidden/>
     <w:unhideWhenUsed/>
     <w:qFormat/>
     <w:rsid w:val="00BE1661"/>
@@ -2961,7 +5708,6 @@
     <w:basedOn w:val="DefaultParagraphFont"/>
     <w:link w:val="Heading2"/>
     <w:uiPriority w:val="9"/>
-    <w:semiHidden/>
     <w:rsid w:val="00BE1661"/>
     <w:rPr>
       <w:rFonts w:asciiTheme="majorHAnsi" w:eastAsiaTheme="majorEastAsia" w:hAnsiTheme="majorHAnsi" w:cstheme="majorBidi"/>
@@ -2975,7 +5721,6 @@
     <w:basedOn w:val="DefaultParagraphFont"/>
     <w:link w:val="Heading3"/>
     <w:uiPriority w:val="9"/>
-    <w:semiHidden/>
     <w:rsid w:val="00BE1661"/>
     <w:rPr>
       <w:rFonts w:eastAsiaTheme="majorEastAsia" w:cstheme="majorBidi"/>
@@ -3231,6 +5976,90 @@
       <w:smallCaps/>
       <w:color w:val="0F4761" w:themeColor="accent1" w:themeShade="BF"/>
       <w:spacing w:val="5"/>
+    </w:rPr>
+  </w:style>
+  <w:style w:type="paragraph" w:styleId="NormalWeb">
+    <w:name w:val="Normal (Web)"/>
+    <w:basedOn w:val="Normal"/>
+    <w:uiPriority w:val="99"/>
+    <w:semiHidden/>
+    <w:unhideWhenUsed/>
+    <w:rsid w:val="006C7FC5"/>
+    <w:pPr>
+      <w:spacing w:before="100" w:beforeAutospacing="1" w:after="100" w:afterAutospacing="1" w:line="240" w:lineRule="auto"/>
+    </w:pPr>
+    <w:rPr>
+      <w:rFonts w:ascii="Times New Roman" w:eastAsia="Times New Roman" w:hAnsi="Times New Roman" w:cs="Times New Roman"/>
+      <w:kern w:val="0"/>
+      <w14:ligatures w14:val="none"/>
+    </w:rPr>
+  </w:style>
+  <w:style w:type="paragraph" w:styleId="HTMLPreformatted">
+    <w:name w:val="HTML Preformatted"/>
+    <w:basedOn w:val="Normal"/>
+    <w:link w:val="HTMLPreformattedChar"/>
+    <w:uiPriority w:val="99"/>
+    <w:semiHidden/>
+    <w:unhideWhenUsed/>
+    <w:rsid w:val="006C7FC5"/>
+    <w:pPr>
+      <w:tabs>
+        <w:tab w:val="left" w:pos="916"/>
+        <w:tab w:val="left" w:pos="1832"/>
+        <w:tab w:val="left" w:pos="2748"/>
+        <w:tab w:val="left" w:pos="3664"/>
+        <w:tab w:val="left" w:pos="4580"/>
+        <w:tab w:val="left" w:pos="5496"/>
+        <w:tab w:val="left" w:pos="6412"/>
+        <w:tab w:val="left" w:pos="7328"/>
+        <w:tab w:val="left" w:pos="8244"/>
+        <w:tab w:val="left" w:pos="9160"/>
+        <w:tab w:val="left" w:pos="10076"/>
+        <w:tab w:val="left" w:pos="10992"/>
+        <w:tab w:val="left" w:pos="11908"/>
+        <w:tab w:val="left" w:pos="12824"/>
+        <w:tab w:val="left" w:pos="13740"/>
+        <w:tab w:val="left" w:pos="14656"/>
+      </w:tabs>
+      <w:spacing w:after="0" w:line="240" w:lineRule="auto"/>
+    </w:pPr>
+    <w:rPr>
+      <w:rFonts w:ascii="Courier New" w:eastAsia="Times New Roman" w:hAnsi="Courier New" w:cs="Courier New"/>
+      <w:kern w:val="0"/>
+      <w:sz w:val="20"/>
+      <w:szCs w:val="20"/>
+      <w14:ligatures w14:val="none"/>
+    </w:rPr>
+  </w:style>
+  <w:style w:type="character" w:customStyle="1" w:styleId="HTMLPreformattedChar">
+    <w:name w:val="HTML Preformatted Char"/>
+    <w:basedOn w:val="DefaultParagraphFont"/>
+    <w:link w:val="HTMLPreformatted"/>
+    <w:uiPriority w:val="99"/>
+    <w:semiHidden/>
+    <w:rsid w:val="006C7FC5"/>
+    <w:rPr>
+      <w:rFonts w:ascii="Courier New" w:eastAsia="Times New Roman" w:hAnsi="Courier New" w:cs="Courier New"/>
+      <w:kern w:val="0"/>
+      <w:sz w:val="20"/>
+      <w:szCs w:val="20"/>
+      <w14:ligatures w14:val="none"/>
+    </w:rPr>
+  </w:style>
+  <w:style w:type="character" w:customStyle="1" w:styleId="token">
+    <w:name w:val="token"/>
+    <w:basedOn w:val="DefaultParagraphFont"/>
+    <w:rsid w:val="006C7FC5"/>
+  </w:style>
+  <w:style w:type="character" w:styleId="Strong">
+    <w:name w:val="Strong"/>
+    <w:basedOn w:val="DefaultParagraphFont"/>
+    <w:uiPriority w:val="22"/>
+    <w:qFormat/>
+    <w:rsid w:val="006C7FC5"/>
+    <w:rPr>
+      <w:b/>
+      <w:bCs/>
     </w:rPr>
   </w:style>
 </w:styles>

</xml_diff>